<commit_message>
Daljnja dorada modela baze - cjenik
</commit_message>
<xml_diff>
--- a/Dokumenti/Filip Pavic Zavrsni - aplikacija za iznajmljivanje.docx
+++ b/Dokumenti/Filip Pavic Zavrsni - aplikacija za iznajmljivanje.docx
@@ -901,8 +901,8 @@
         </w:rPr>
         <w:drawing>
           <wp:inline distT="0" distB="0" distL="0" distR="0">
-            <wp:extent cx="6210300" cy="4092026"/>
-            <wp:effectExtent l="0" t="0" r="0" b="3810"/>
+            <wp:extent cx="6215574" cy="4058454"/>
+            <wp:effectExtent l="0" t="0" r="0" b="0"/>
             <wp:docPr id="2" name="Slika 2"/>
             <wp:cNvGraphicFramePr>
               <a:graphicFrameLocks xmlns:a="http://schemas.openxmlformats.org/drawingml/2006/main" noChangeAspect="1"/>
@@ -915,7 +915,7 @@
                     <pic:cNvPicPr/>
                   </pic:nvPicPr>
                   <pic:blipFill>
-                    <a:blip r:embed="rId8" cstate="print">
+                    <a:blip r:embed="rId8">
                       <a:extLst>
                         <a:ext uri="{28A0092B-C50C-407E-A947-70E740481C1C}">
                           <a14:useLocalDpi xmlns:a14="http://schemas.microsoft.com/office/drawing/2010/main" val="0"/>
@@ -929,7 +929,7 @@
                   <pic:spPr>
                     <a:xfrm>
                       <a:off x="0" y="0"/>
-                      <a:ext cx="6215574" cy="4095501"/>
+                      <a:ext cx="6215574" cy="4058454"/>
                     </a:xfrm>
                     <a:prstGeom prst="rect">
                       <a:avLst/>
@@ -941,6 +941,8 @@
           </wp:inline>
         </w:drawing>
       </w:r>
+      <w:bookmarkStart w:id="0" w:name="_GoBack"/>
+      <w:bookmarkEnd w:id="0"/>
     </w:p>
     <w:p>
       <w:pPr>
@@ -1131,12 +1133,14 @@
                 <w:rFonts w:ascii="Arial" w:hAnsi="Arial" w:cs="Arial"/>
               </w:rPr>
             </w:pPr>
+            <w:proofErr w:type="spellStart"/>
             <w:r>
               <w:rPr>
                 <w:rFonts w:ascii="Arial" w:hAnsi="Arial" w:cs="Arial"/>
               </w:rPr>
               <w:t>sifKorisnik</w:t>
             </w:r>
+            <w:proofErr w:type="spellEnd"/>
           </w:p>
         </w:tc>
         <w:tc>
@@ -1175,25 +1179,29 @@
                 <w:rFonts w:ascii="Arial" w:hAnsi="Arial" w:cs="Arial"/>
               </w:rPr>
             </w:pPr>
+            <w:proofErr w:type="spellStart"/>
             <w:r>
               <w:rPr>
                 <w:rFonts w:ascii="Arial" w:hAnsi="Arial" w:cs="Arial"/>
               </w:rPr>
               <w:t>datumRod</w:t>
             </w:r>
-          </w:p>
-          <w:p>
-            <w:pPr>
-              <w:rPr>
-                <w:rFonts w:ascii="Arial" w:hAnsi="Arial" w:cs="Arial"/>
-              </w:rPr>
-            </w:pPr>
+            <w:proofErr w:type="spellEnd"/>
+          </w:p>
+          <w:p>
+            <w:pPr>
+              <w:rPr>
+                <w:rFonts w:ascii="Arial" w:hAnsi="Arial" w:cs="Arial"/>
+              </w:rPr>
+            </w:pPr>
+            <w:proofErr w:type="spellStart"/>
             <w:r>
               <w:rPr>
                 <w:rFonts w:ascii="Arial" w:hAnsi="Arial" w:cs="Arial"/>
               </w:rPr>
               <w:t>korisnickoIme</w:t>
             </w:r>
+            <w:proofErr w:type="spellEnd"/>
           </w:p>
           <w:p>
             <w:pPr>
@@ -1234,12 +1242,14 @@
                 <w:rFonts w:ascii="Arial" w:hAnsi="Arial" w:cs="Arial"/>
               </w:rPr>
             </w:pPr>
+            <w:proofErr w:type="spellStart"/>
             <w:r>
               <w:rPr>
                 <w:rFonts w:ascii="Arial" w:hAnsi="Arial" w:cs="Arial"/>
               </w:rPr>
               <w:t>sifVrstaKorisnik</w:t>
             </w:r>
+            <w:proofErr w:type="spellEnd"/>
           </w:p>
         </w:tc>
       </w:tr>
@@ -1257,12 +1267,14 @@
                 <w:rFonts w:ascii="Arial" w:hAnsi="Arial" w:cs="Arial"/>
               </w:rPr>
             </w:pPr>
+            <w:proofErr w:type="spellStart"/>
             <w:r>
               <w:rPr>
                 <w:rFonts w:ascii="Arial" w:hAnsi="Arial" w:cs="Arial"/>
               </w:rPr>
               <w:t>vrsta_korisnik</w:t>
             </w:r>
+            <w:proofErr w:type="spellEnd"/>
           </w:p>
         </w:tc>
         <w:tc>
@@ -1305,12 +1317,14 @@
                 <w:rFonts w:ascii="Arial" w:hAnsi="Arial" w:cs="Arial"/>
               </w:rPr>
             </w:pPr>
+            <w:proofErr w:type="spellStart"/>
             <w:r>
               <w:rPr>
                 <w:rFonts w:ascii="Arial" w:hAnsi="Arial" w:cs="Arial"/>
               </w:rPr>
               <w:t>sifVrstaKorisnik</w:t>
             </w:r>
+            <w:proofErr w:type="spellEnd"/>
           </w:p>
         </w:tc>
         <w:tc>
@@ -1323,12 +1337,14 @@
                 <w:rFonts w:ascii="Arial" w:hAnsi="Arial" w:cs="Arial"/>
               </w:rPr>
             </w:pPr>
+            <w:proofErr w:type="spellStart"/>
             <w:r>
               <w:rPr>
                 <w:rFonts w:ascii="Arial" w:hAnsi="Arial" w:cs="Arial"/>
               </w:rPr>
               <w:t>nazivVrstaKorisnik</w:t>
             </w:r>
+            <w:proofErr w:type="spellEnd"/>
           </w:p>
         </w:tc>
       </w:tr>
@@ -1346,12 +1362,14 @@
                 <w:rFonts w:ascii="Arial" w:hAnsi="Arial" w:cs="Arial"/>
               </w:rPr>
             </w:pPr>
+            <w:proofErr w:type="spellStart"/>
             <w:r>
               <w:rPr>
                 <w:rFonts w:ascii="Arial" w:hAnsi="Arial" w:cs="Arial"/>
               </w:rPr>
               <w:t>proizvodac</w:t>
             </w:r>
+            <w:proofErr w:type="spellEnd"/>
           </w:p>
         </w:tc>
         <w:tc>
@@ -1382,12 +1400,14 @@
                 <w:rFonts w:ascii="Arial" w:hAnsi="Arial" w:cs="Arial"/>
               </w:rPr>
             </w:pPr>
+            <w:proofErr w:type="spellStart"/>
             <w:r>
               <w:rPr>
                 <w:rFonts w:ascii="Arial" w:hAnsi="Arial" w:cs="Arial"/>
               </w:rPr>
               <w:t>sifProizvodac</w:t>
             </w:r>
+            <w:proofErr w:type="spellEnd"/>
           </w:p>
         </w:tc>
         <w:tc>
@@ -1400,12 +1420,14 @@
                 <w:rFonts w:ascii="Arial" w:hAnsi="Arial" w:cs="Arial"/>
               </w:rPr>
             </w:pPr>
+            <w:proofErr w:type="spellStart"/>
             <w:r>
               <w:rPr>
                 <w:rFonts w:ascii="Arial" w:hAnsi="Arial" w:cs="Arial"/>
               </w:rPr>
               <w:t>nazivProizvodac</w:t>
             </w:r>
+            <w:proofErr w:type="spellEnd"/>
           </w:p>
         </w:tc>
       </w:tr>
@@ -1423,6 +1445,7 @@
                 <w:rFonts w:ascii="Arial" w:hAnsi="Arial" w:cs="Arial"/>
               </w:rPr>
             </w:pPr>
+            <w:proofErr w:type="spellStart"/>
             <w:r>
               <w:rPr>
                 <w:rFonts w:ascii="Arial" w:hAnsi="Arial" w:cs="Arial"/>
@@ -1430,6 +1453,7 @@
               <w:lastRenderedPageBreak/>
               <w:t>vrsta_model</w:t>
             </w:r>
+            <w:proofErr w:type="spellEnd"/>
           </w:p>
         </w:tc>
         <w:tc>
@@ -1460,12 +1484,14 @@
                 <w:rFonts w:ascii="Arial" w:hAnsi="Arial" w:cs="Arial"/>
               </w:rPr>
             </w:pPr>
+            <w:proofErr w:type="spellStart"/>
             <w:r>
               <w:rPr>
                 <w:rFonts w:ascii="Arial" w:hAnsi="Arial" w:cs="Arial"/>
               </w:rPr>
               <w:t>sifVrstaModel</w:t>
             </w:r>
+            <w:proofErr w:type="spellEnd"/>
           </w:p>
         </w:tc>
         <w:tc>
@@ -1478,12 +1504,14 @@
                 <w:rFonts w:ascii="Arial" w:hAnsi="Arial" w:cs="Arial"/>
               </w:rPr>
             </w:pPr>
+            <w:proofErr w:type="spellStart"/>
             <w:r>
               <w:rPr>
                 <w:rFonts w:ascii="Arial" w:hAnsi="Arial" w:cs="Arial"/>
               </w:rPr>
               <w:t>nazivVrstaModel</w:t>
             </w:r>
+            <w:proofErr w:type="spellEnd"/>
           </w:p>
         </w:tc>
       </w:tr>
@@ -1501,12 +1529,14 @@
                 <w:rFonts w:ascii="Arial" w:hAnsi="Arial" w:cs="Arial"/>
               </w:rPr>
             </w:pPr>
+            <w:proofErr w:type="spellStart"/>
             <w:r>
               <w:rPr>
                 <w:rFonts w:ascii="Arial" w:hAnsi="Arial" w:cs="Arial"/>
               </w:rPr>
               <w:t>vrsta_motor</w:t>
             </w:r>
+            <w:proofErr w:type="spellEnd"/>
           </w:p>
         </w:tc>
         <w:tc>
@@ -1537,12 +1567,14 @@
                 <w:rFonts w:ascii="Arial" w:hAnsi="Arial" w:cs="Arial"/>
               </w:rPr>
             </w:pPr>
+            <w:proofErr w:type="spellStart"/>
             <w:r>
               <w:rPr>
                 <w:rFonts w:ascii="Arial" w:hAnsi="Arial" w:cs="Arial"/>
               </w:rPr>
               <w:t>sifVrstaMotor</w:t>
             </w:r>
+            <w:proofErr w:type="spellEnd"/>
           </w:p>
         </w:tc>
         <w:tc>
@@ -1555,12 +1587,14 @@
                 <w:rFonts w:ascii="Arial" w:hAnsi="Arial" w:cs="Arial"/>
               </w:rPr>
             </w:pPr>
+            <w:proofErr w:type="spellStart"/>
             <w:r>
               <w:rPr>
                 <w:rFonts w:ascii="Arial" w:hAnsi="Arial" w:cs="Arial"/>
               </w:rPr>
               <w:t>nazivVrstaMotor</w:t>
             </w:r>
+            <w:proofErr w:type="spellEnd"/>
           </w:p>
         </w:tc>
       </w:tr>
@@ -1578,12 +1612,14 @@
                 <w:rFonts w:ascii="Arial" w:hAnsi="Arial" w:cs="Arial"/>
               </w:rPr>
             </w:pPr>
+            <w:proofErr w:type="spellStart"/>
             <w:r>
               <w:rPr>
                 <w:rFonts w:ascii="Arial" w:hAnsi="Arial" w:cs="Arial"/>
               </w:rPr>
               <w:t>vrsta_mjenjac</w:t>
             </w:r>
+            <w:proofErr w:type="spellEnd"/>
           </w:p>
         </w:tc>
         <w:tc>
@@ -1614,12 +1650,14 @@
                 <w:rFonts w:ascii="Arial" w:hAnsi="Arial" w:cs="Arial"/>
               </w:rPr>
             </w:pPr>
+            <w:proofErr w:type="spellStart"/>
             <w:r>
               <w:rPr>
                 <w:rFonts w:ascii="Arial" w:hAnsi="Arial" w:cs="Arial"/>
               </w:rPr>
               <w:t>sifVrstaMjenjac</w:t>
             </w:r>
+            <w:proofErr w:type="spellEnd"/>
           </w:p>
         </w:tc>
         <w:tc>
@@ -1632,12 +1670,14 @@
                 <w:rFonts w:ascii="Arial" w:hAnsi="Arial" w:cs="Arial"/>
               </w:rPr>
             </w:pPr>
+            <w:proofErr w:type="spellStart"/>
             <w:r>
               <w:rPr>
                 <w:rFonts w:ascii="Arial" w:hAnsi="Arial" w:cs="Arial"/>
               </w:rPr>
               <w:t>nazivVrstaMjenjac</w:t>
             </w:r>
+            <w:proofErr w:type="spellEnd"/>
           </w:p>
         </w:tc>
       </w:tr>
@@ -1709,12 +1749,14 @@
                 <w:rFonts w:ascii="Arial" w:hAnsi="Arial" w:cs="Arial"/>
               </w:rPr>
             </w:pPr>
+            <w:proofErr w:type="spellStart"/>
             <w:r>
               <w:rPr>
                 <w:rFonts w:ascii="Arial" w:hAnsi="Arial" w:cs="Arial"/>
               </w:rPr>
               <w:t>sifModel</w:t>
             </w:r>
+            <w:proofErr w:type="spellEnd"/>
           </w:p>
         </w:tc>
         <w:tc>
@@ -1727,77 +1769,89 @@
                 <w:rFonts w:ascii="Arial" w:hAnsi="Arial" w:cs="Arial"/>
               </w:rPr>
             </w:pPr>
+            <w:proofErr w:type="spellStart"/>
             <w:r>
               <w:rPr>
                 <w:rFonts w:ascii="Arial" w:hAnsi="Arial" w:cs="Arial"/>
               </w:rPr>
               <w:t>sifProizvodac</w:t>
             </w:r>
-          </w:p>
-          <w:p>
-            <w:pPr>
-              <w:rPr>
-                <w:rFonts w:ascii="Arial" w:hAnsi="Arial" w:cs="Arial"/>
-              </w:rPr>
-            </w:pPr>
+            <w:proofErr w:type="spellEnd"/>
+          </w:p>
+          <w:p>
+            <w:pPr>
+              <w:rPr>
+                <w:rFonts w:ascii="Arial" w:hAnsi="Arial" w:cs="Arial"/>
+              </w:rPr>
+            </w:pPr>
+            <w:proofErr w:type="spellStart"/>
             <w:r>
               <w:rPr>
                 <w:rFonts w:ascii="Arial" w:hAnsi="Arial" w:cs="Arial"/>
               </w:rPr>
               <w:t>nazivModel</w:t>
             </w:r>
-          </w:p>
-          <w:p>
-            <w:pPr>
-              <w:rPr>
-                <w:rFonts w:ascii="Arial" w:hAnsi="Arial" w:cs="Arial"/>
-              </w:rPr>
-            </w:pPr>
+            <w:proofErr w:type="spellEnd"/>
+          </w:p>
+          <w:p>
+            <w:pPr>
+              <w:rPr>
+                <w:rFonts w:ascii="Arial" w:hAnsi="Arial" w:cs="Arial"/>
+              </w:rPr>
+            </w:pPr>
+            <w:proofErr w:type="spellStart"/>
             <w:r>
               <w:rPr>
                 <w:rFonts w:ascii="Arial" w:hAnsi="Arial" w:cs="Arial"/>
               </w:rPr>
               <w:t>sifVrstaModel</w:t>
             </w:r>
-          </w:p>
-          <w:p>
-            <w:pPr>
-              <w:rPr>
-                <w:rFonts w:ascii="Arial" w:hAnsi="Arial" w:cs="Arial"/>
-              </w:rPr>
-            </w:pPr>
+            <w:proofErr w:type="spellEnd"/>
+          </w:p>
+          <w:p>
+            <w:pPr>
+              <w:rPr>
+                <w:rFonts w:ascii="Arial" w:hAnsi="Arial" w:cs="Arial"/>
+              </w:rPr>
+            </w:pPr>
+            <w:proofErr w:type="spellStart"/>
             <w:r>
               <w:rPr>
                 <w:rFonts w:ascii="Arial" w:hAnsi="Arial" w:cs="Arial"/>
               </w:rPr>
               <w:t>sifVrstaMotor</w:t>
             </w:r>
-          </w:p>
-          <w:p>
-            <w:pPr>
-              <w:rPr>
-                <w:rFonts w:ascii="Arial" w:hAnsi="Arial" w:cs="Arial"/>
-              </w:rPr>
-            </w:pPr>
+            <w:proofErr w:type="spellEnd"/>
+          </w:p>
+          <w:p>
+            <w:pPr>
+              <w:rPr>
+                <w:rFonts w:ascii="Arial" w:hAnsi="Arial" w:cs="Arial"/>
+              </w:rPr>
+            </w:pPr>
+            <w:proofErr w:type="spellStart"/>
             <w:r>
               <w:rPr>
                 <w:rFonts w:ascii="Arial" w:hAnsi="Arial" w:cs="Arial"/>
               </w:rPr>
               <w:t>sifVrstaMjenjac</w:t>
             </w:r>
-          </w:p>
-          <w:p>
-            <w:pPr>
-              <w:rPr>
-                <w:rFonts w:ascii="Arial" w:hAnsi="Arial" w:cs="Arial"/>
-              </w:rPr>
-            </w:pPr>
+            <w:proofErr w:type="spellEnd"/>
+          </w:p>
+          <w:p>
+            <w:pPr>
+              <w:rPr>
+                <w:rFonts w:ascii="Arial" w:hAnsi="Arial" w:cs="Arial"/>
+              </w:rPr>
+            </w:pPr>
+            <w:proofErr w:type="spellStart"/>
             <w:r>
               <w:rPr>
                 <w:rFonts w:ascii="Arial" w:hAnsi="Arial" w:cs="Arial"/>
               </w:rPr>
               <w:t>potrosnja</w:t>
             </w:r>
+            <w:proofErr w:type="spellEnd"/>
           </w:p>
         </w:tc>
       </w:tr>
@@ -1837,7 +1891,37 @@
               <w:rPr>
                 <w:rFonts w:ascii="Arial" w:hAnsi="Arial" w:cs="Arial"/>
               </w:rPr>
-              <w:t>Cijene najma određenih modela vozila po danu. Evidentira se šifra modela te cijena po danu.</w:t>
+              <w:t>Cijene najma određenih modela vozila po danu</w:t>
+            </w:r>
+            <w:r>
+              <w:rPr>
+                <w:rFonts w:ascii="Arial" w:hAnsi="Arial" w:cs="Arial"/>
+              </w:rPr>
+              <w:t xml:space="preserve"> u određenom periodu</w:t>
+            </w:r>
+            <w:r>
+              <w:rPr>
+                <w:rFonts w:ascii="Arial" w:hAnsi="Arial" w:cs="Arial"/>
+              </w:rPr>
+              <w:t>. Evidentira se šifra modela</w:t>
+            </w:r>
+            <w:r>
+              <w:rPr>
+                <w:rFonts w:ascii="Arial" w:hAnsi="Arial" w:cs="Arial"/>
+              </w:rPr>
+              <w:t xml:space="preserve">, </w:t>
+            </w:r>
+            <w:r>
+              <w:rPr>
+                <w:rFonts w:ascii="Arial" w:hAnsi="Arial" w:cs="Arial"/>
+              </w:rPr>
+              <w:t>cijena po danu</w:t>
+            </w:r>
+            <w:r>
+              <w:rPr>
+                <w:rFonts w:ascii="Arial" w:hAnsi="Arial" w:cs="Arial"/>
+              </w:rPr>
+              <w:t xml:space="preserve"> te period tijekom kojeg je cijena važeća.</w:t>
             </w:r>
           </w:p>
         </w:tc>
@@ -1851,12 +1935,42 @@
                 <w:rFonts w:ascii="Arial" w:hAnsi="Arial" w:cs="Arial"/>
               </w:rPr>
             </w:pPr>
+            <w:proofErr w:type="spellStart"/>
             <w:r>
               <w:rPr>
                 <w:rFonts w:ascii="Arial" w:hAnsi="Arial" w:cs="Arial"/>
               </w:rPr>
               <w:t>sifCjenik</w:t>
             </w:r>
+            <w:proofErr w:type="spellEnd"/>
+          </w:p>
+          <w:p>
+            <w:pPr>
+              <w:rPr>
+                <w:rFonts w:ascii="Arial" w:hAnsi="Arial" w:cs="Arial"/>
+              </w:rPr>
+            </w:pPr>
+            <w:proofErr w:type="spellStart"/>
+            <w:r>
+              <w:rPr>
+                <w:rFonts w:ascii="Arial" w:hAnsi="Arial" w:cs="Arial"/>
+              </w:rPr>
+              <w:t>sifModel</w:t>
+            </w:r>
+            <w:proofErr w:type="spellEnd"/>
+          </w:p>
+          <w:p>
+            <w:pPr>
+              <w:rPr>
+                <w:rFonts w:ascii="Arial" w:hAnsi="Arial" w:cs="Arial"/>
+              </w:rPr>
+            </w:pPr>
+            <w:r>
+              <w:rPr>
+                <w:rFonts w:ascii="Arial" w:hAnsi="Arial" w:cs="Arial"/>
+              </w:rPr>
+              <w:t>period</w:t>
+            </w:r>
           </w:p>
         </w:tc>
         <w:tc>
@@ -1869,25 +1983,14 @@
                 <w:rFonts w:ascii="Arial" w:hAnsi="Arial" w:cs="Arial"/>
               </w:rPr>
             </w:pPr>
-            <w:r>
-              <w:rPr>
-                <w:rFonts w:ascii="Arial" w:hAnsi="Arial" w:cs="Arial"/>
-              </w:rPr>
-              <w:t>sifModel</w:t>
-            </w:r>
-          </w:p>
-          <w:p>
-            <w:pPr>
-              <w:rPr>
-                <w:rFonts w:ascii="Arial" w:hAnsi="Arial" w:cs="Arial"/>
-              </w:rPr>
-            </w:pPr>
+            <w:proofErr w:type="spellStart"/>
             <w:r>
               <w:rPr>
                 <w:rFonts w:ascii="Arial" w:hAnsi="Arial" w:cs="Arial"/>
               </w:rPr>
               <w:t>cijenaPoDanu</w:t>
             </w:r>
+            <w:proofErr w:type="spellEnd"/>
           </w:p>
         </w:tc>
       </w:tr>
@@ -1927,13 +2030,13 @@
               <w:rPr>
                 <w:rFonts w:ascii="Arial" w:hAnsi="Arial" w:cs="Arial"/>
               </w:rPr>
-              <w:t>Reprezentacija konkretnog automobila u vlasništvu tvrtke. Evidentira se model vozila, registracija, prijeđeni kilometri</w:t>
-            </w:r>
-            <w:r>
-              <w:rPr>
-                <w:rFonts w:ascii="Arial" w:hAnsi="Arial" w:cs="Arial"/>
-              </w:rPr>
-              <w:t xml:space="preserve"> te dostupnost vozila (vozilo je nedostupno ako je iznajmljeno).</w:t>
+              <w:t>Reprezentacija konkretnog automobila u vlasništvu tvrtke. Evidentira se model vozila, registracija</w:t>
+            </w:r>
+            <w:r>
+              <w:rPr>
+                <w:rFonts w:ascii="Arial" w:hAnsi="Arial" w:cs="Arial"/>
+              </w:rPr>
+              <w:t xml:space="preserve"> te prijeđeni kilometri.</w:t>
             </w:r>
           </w:p>
         </w:tc>
@@ -1947,12 +2050,14 @@
                 <w:rFonts w:ascii="Arial" w:hAnsi="Arial" w:cs="Arial"/>
               </w:rPr>
             </w:pPr>
+            <w:proofErr w:type="spellStart"/>
             <w:r>
               <w:rPr>
                 <w:rFonts w:ascii="Arial" w:hAnsi="Arial" w:cs="Arial"/>
               </w:rPr>
               <w:t>sifVozilo</w:t>
             </w:r>
+            <w:proofErr w:type="spellEnd"/>
           </w:p>
         </w:tc>
         <w:tc>
@@ -1965,51 +2070,44 @@
                 <w:rFonts w:ascii="Arial" w:hAnsi="Arial" w:cs="Arial"/>
               </w:rPr>
             </w:pPr>
+            <w:proofErr w:type="spellStart"/>
             <w:r>
               <w:rPr>
                 <w:rFonts w:ascii="Arial" w:hAnsi="Arial" w:cs="Arial"/>
               </w:rPr>
               <w:t>sifModel</w:t>
             </w:r>
-          </w:p>
-          <w:p>
-            <w:pPr>
-              <w:rPr>
-                <w:rFonts w:ascii="Arial" w:hAnsi="Arial" w:cs="Arial"/>
-              </w:rPr>
-            </w:pPr>
+            <w:proofErr w:type="spellEnd"/>
+          </w:p>
+          <w:p>
+            <w:pPr>
+              <w:rPr>
+                <w:rFonts w:ascii="Arial" w:hAnsi="Arial" w:cs="Arial"/>
+              </w:rPr>
+            </w:pPr>
+            <w:proofErr w:type="spellStart"/>
             <w:r>
               <w:rPr>
                 <w:rFonts w:ascii="Arial" w:hAnsi="Arial" w:cs="Arial"/>
               </w:rPr>
               <w:t>registratskaOznaka</w:t>
             </w:r>
-          </w:p>
-          <w:p>
-            <w:pPr>
-              <w:rPr>
-                <w:rFonts w:ascii="Arial" w:hAnsi="Arial" w:cs="Arial"/>
-              </w:rPr>
-            </w:pPr>
+            <w:proofErr w:type="spellEnd"/>
+          </w:p>
+          <w:p>
+            <w:pPr>
+              <w:rPr>
+                <w:rFonts w:ascii="Arial" w:hAnsi="Arial" w:cs="Arial"/>
+              </w:rPr>
+            </w:pPr>
+            <w:proofErr w:type="spellStart"/>
             <w:r>
               <w:rPr>
                 <w:rFonts w:ascii="Arial" w:hAnsi="Arial" w:cs="Arial"/>
               </w:rPr>
               <w:t>kilometraza</w:t>
             </w:r>
-          </w:p>
-          <w:p>
-            <w:pPr>
-              <w:rPr>
-                <w:rFonts w:ascii="Arial" w:hAnsi="Arial" w:cs="Arial"/>
-              </w:rPr>
-            </w:pPr>
-            <w:r>
-              <w:rPr>
-                <w:rFonts w:ascii="Arial" w:hAnsi="Arial" w:cs="Arial"/>
-              </w:rPr>
-              <w:t>dostupnost</w:t>
-            </w:r>
+            <w:proofErr w:type="spellEnd"/>
           </w:p>
         </w:tc>
       </w:tr>
@@ -2027,12 +2125,20 @@
                 <w:rFonts w:ascii="Arial" w:hAnsi="Arial" w:cs="Arial"/>
               </w:rPr>
             </w:pPr>
-            <w:r>
-              <w:rPr>
-                <w:rFonts w:ascii="Arial" w:hAnsi="Arial" w:cs="Arial"/>
-              </w:rPr>
-              <w:t>lokacija_vozilo</w:t>
-            </w:r>
+            <w:proofErr w:type="spellStart"/>
+            <w:r>
+              <w:rPr>
+                <w:rFonts w:ascii="Arial" w:hAnsi="Arial" w:cs="Arial"/>
+              </w:rPr>
+              <w:t>lokacija_vozil</w:t>
+            </w:r>
+            <w:r>
+              <w:rPr>
+                <w:rFonts w:ascii="Arial" w:hAnsi="Arial" w:cs="Arial"/>
+              </w:rPr>
+              <w:t>o</w:t>
+            </w:r>
+            <w:proofErr w:type="spellEnd"/>
           </w:p>
         </w:tc>
         <w:tc>
@@ -2049,7 +2155,13 @@
               <w:rPr>
                 <w:rFonts w:ascii="Arial" w:hAnsi="Arial" w:cs="Arial"/>
               </w:rPr>
-              <w:t>Lokacija određenog vozila (mjesto u kojem se vozilo nalazi) u nekom trenutku.</w:t>
+              <w:t xml:space="preserve">Lokacija određenog vozila </w:t>
+            </w:r>
+            <w:r>
+              <w:rPr>
+                <w:rFonts w:ascii="Arial" w:hAnsi="Arial" w:cs="Arial"/>
+              </w:rPr>
+              <w:t>(daje podatke u kojem je trenutku vozilo pristiglo u ili napustilo podružnicu).</w:t>
             </w:r>
           </w:p>
         </w:tc>
@@ -2063,12 +2175,20 @@
                 <w:rFonts w:ascii="Arial" w:hAnsi="Arial" w:cs="Arial"/>
               </w:rPr>
             </w:pPr>
-            <w:r>
-              <w:rPr>
-                <w:rFonts w:ascii="Arial" w:hAnsi="Arial" w:cs="Arial"/>
-              </w:rPr>
-              <w:t>sifLokacijaVozila</w:t>
-            </w:r>
+            <w:proofErr w:type="spellStart"/>
+            <w:r>
+              <w:rPr>
+                <w:rFonts w:ascii="Arial" w:hAnsi="Arial" w:cs="Arial"/>
+              </w:rPr>
+              <w:t>sifLokacijaVozil</w:t>
+            </w:r>
+            <w:r>
+              <w:rPr>
+                <w:rFonts w:ascii="Arial" w:hAnsi="Arial" w:cs="Arial"/>
+              </w:rPr>
+              <w:t>o</w:t>
+            </w:r>
+            <w:proofErr w:type="spellEnd"/>
           </w:p>
         </w:tc>
         <w:tc>
@@ -2081,38 +2201,140 @@
                 <w:rFonts w:ascii="Arial" w:hAnsi="Arial" w:cs="Arial"/>
               </w:rPr>
             </w:pPr>
+            <w:proofErr w:type="spellStart"/>
             <w:r>
               <w:rPr>
                 <w:rFonts w:ascii="Arial" w:hAnsi="Arial" w:cs="Arial"/>
               </w:rPr>
               <w:t>sifVozilo</w:t>
             </w:r>
-          </w:p>
-          <w:p>
-            <w:pPr>
-              <w:rPr>
-                <w:rFonts w:ascii="Arial" w:hAnsi="Arial" w:cs="Arial"/>
-              </w:rPr>
-            </w:pPr>
+            <w:proofErr w:type="spellEnd"/>
+          </w:p>
+          <w:p>
+            <w:pPr>
+              <w:rPr>
+                <w:rFonts w:ascii="Arial" w:hAnsi="Arial" w:cs="Arial"/>
+              </w:rPr>
+            </w:pPr>
+            <w:proofErr w:type="spellStart"/>
             <w:r>
               <w:rPr>
                 <w:rFonts w:ascii="Arial" w:hAnsi="Arial" w:cs="Arial"/>
               </w:rPr>
               <w:t>datumVrijeme</w:t>
             </w:r>
-          </w:p>
-          <w:p>
-            <w:pPr>
-              <w:rPr>
-                <w:rFonts w:ascii="Arial" w:hAnsi="Arial" w:cs="Arial"/>
-              </w:rPr>
-            </w:pPr>
+            <w:proofErr w:type="spellEnd"/>
+          </w:p>
+          <w:p>
+            <w:pPr>
+              <w:rPr>
+                <w:rFonts w:ascii="Arial" w:hAnsi="Arial" w:cs="Arial"/>
+              </w:rPr>
+            </w:pPr>
+            <w:proofErr w:type="spellStart"/>
             <w:r>
               <w:rPr>
                 <w:rFonts w:ascii="Arial" w:hAnsi="Arial" w:cs="Arial"/>
               </w:rPr>
               <w:t>sifLokacija</w:t>
             </w:r>
+            <w:proofErr w:type="spellEnd"/>
+          </w:p>
+          <w:p>
+            <w:pPr>
+              <w:rPr>
+                <w:rFonts w:ascii="Arial" w:hAnsi="Arial" w:cs="Arial"/>
+              </w:rPr>
+            </w:pPr>
+            <w:proofErr w:type="spellStart"/>
+            <w:r>
+              <w:rPr>
+                <w:rFonts w:ascii="Arial" w:hAnsi="Arial" w:cs="Arial"/>
+              </w:rPr>
+              <w:t>sifStatus</w:t>
+            </w:r>
+            <w:proofErr w:type="spellEnd"/>
+          </w:p>
+        </w:tc>
+      </w:tr>
+      <w:tr>
+        <w:trPr>
+          <w:trHeight w:val="1084"/>
+        </w:trPr>
+        <w:tc>
+          <w:tcPr>
+            <w:tcW w:w="1472" w:type="dxa"/>
+          </w:tcPr>
+          <w:p>
+            <w:pPr>
+              <w:rPr>
+                <w:rFonts w:ascii="Arial" w:hAnsi="Arial" w:cs="Arial"/>
+              </w:rPr>
+            </w:pPr>
+            <w:r>
+              <w:rPr>
+                <w:rFonts w:ascii="Arial" w:hAnsi="Arial" w:cs="Arial"/>
+              </w:rPr>
+              <w:t>status</w:t>
+            </w:r>
+          </w:p>
+        </w:tc>
+        <w:tc>
+          <w:tcPr>
+            <w:tcW w:w="3910" w:type="dxa"/>
+          </w:tcPr>
+          <w:p>
+            <w:pPr>
+              <w:rPr>
+                <w:rFonts w:ascii="Arial" w:hAnsi="Arial" w:cs="Arial"/>
+              </w:rPr>
+            </w:pPr>
+            <w:r>
+              <w:rPr>
+                <w:rFonts w:ascii="Arial" w:hAnsi="Arial" w:cs="Arial"/>
+              </w:rPr>
+              <w:t>Mogući statusi vozila – pristiglo u podružnicu, napustilo podružnicu</w:t>
+            </w:r>
+          </w:p>
+        </w:tc>
+        <w:tc>
+          <w:tcPr>
+            <w:tcW w:w="1757" w:type="dxa"/>
+          </w:tcPr>
+          <w:p>
+            <w:pPr>
+              <w:rPr>
+                <w:rFonts w:ascii="Arial" w:hAnsi="Arial" w:cs="Arial"/>
+              </w:rPr>
+            </w:pPr>
+            <w:proofErr w:type="spellStart"/>
+            <w:r>
+              <w:rPr>
+                <w:rFonts w:ascii="Arial" w:hAnsi="Arial" w:cs="Arial"/>
+              </w:rPr>
+              <w:t>sifStatus</w:t>
+            </w:r>
+            <w:proofErr w:type="spellEnd"/>
+          </w:p>
+        </w:tc>
+        <w:tc>
+          <w:tcPr>
+            <w:tcW w:w="1923" w:type="dxa"/>
+          </w:tcPr>
+          <w:p>
+            <w:pPr>
+              <w:rPr>
+                <w:rFonts w:ascii="Arial" w:hAnsi="Arial" w:cs="Arial"/>
+              </w:rPr>
+            </w:pPr>
+            <w:proofErr w:type="spellStart"/>
+            <w:r>
+              <w:rPr>
+                <w:rFonts w:ascii="Arial" w:hAnsi="Arial" w:cs="Arial"/>
+              </w:rPr>
+              <w:t>opisStatus</w:t>
+            </w:r>
+            <w:proofErr w:type="spellEnd"/>
           </w:p>
         </w:tc>
       </w:tr>
@@ -2178,8 +2400,6 @@
               </w:rPr>
               <w:t xml:space="preserve"> </w:t>
             </w:r>
-            <w:bookmarkStart w:id="0" w:name="_GoBack"/>
-            <w:bookmarkEnd w:id="0"/>
             <w:r>
               <w:rPr>
                 <w:rFonts w:ascii="Arial" w:hAnsi="Arial" w:cs="Arial"/>
@@ -2198,12 +2418,14 @@
                 <w:rFonts w:ascii="Arial" w:hAnsi="Arial" w:cs="Arial"/>
               </w:rPr>
             </w:pPr>
+            <w:proofErr w:type="spellStart"/>
             <w:r>
               <w:rPr>
                 <w:rFonts w:ascii="Arial" w:hAnsi="Arial" w:cs="Arial"/>
               </w:rPr>
               <w:t>sifLokacija</w:t>
             </w:r>
+            <w:proofErr w:type="spellEnd"/>
           </w:p>
         </w:tc>
         <w:tc>
@@ -2229,25 +2451,29 @@
                 <w:rFonts w:ascii="Arial" w:hAnsi="Arial" w:cs="Arial"/>
               </w:rPr>
             </w:pPr>
+            <w:proofErr w:type="spellStart"/>
             <w:r>
               <w:rPr>
                 <w:rFonts w:ascii="Arial" w:hAnsi="Arial" w:cs="Arial"/>
               </w:rPr>
               <w:t>kucniBroj</w:t>
             </w:r>
-          </w:p>
-          <w:p>
-            <w:pPr>
-              <w:rPr>
-                <w:rFonts w:ascii="Arial" w:hAnsi="Arial" w:cs="Arial"/>
-              </w:rPr>
-            </w:pPr>
+            <w:proofErr w:type="spellEnd"/>
+          </w:p>
+          <w:p>
+            <w:pPr>
+              <w:rPr>
+                <w:rFonts w:ascii="Arial" w:hAnsi="Arial" w:cs="Arial"/>
+              </w:rPr>
+            </w:pPr>
+            <w:proofErr w:type="spellStart"/>
             <w:r>
               <w:rPr>
                 <w:rFonts w:ascii="Arial" w:hAnsi="Arial" w:cs="Arial"/>
               </w:rPr>
               <w:t>pbrMjesto</w:t>
             </w:r>
+            <w:proofErr w:type="spellEnd"/>
           </w:p>
         </w:tc>
       </w:tr>
@@ -2301,12 +2527,14 @@
                 <w:rFonts w:ascii="Arial" w:hAnsi="Arial" w:cs="Arial"/>
               </w:rPr>
             </w:pPr>
+            <w:proofErr w:type="spellStart"/>
             <w:r>
               <w:rPr>
                 <w:rFonts w:ascii="Arial" w:hAnsi="Arial" w:cs="Arial"/>
               </w:rPr>
               <w:t>pbrMjesto</w:t>
             </w:r>
+            <w:proofErr w:type="spellEnd"/>
           </w:p>
         </w:tc>
         <w:tc>
@@ -2319,25 +2547,29 @@
                 <w:rFonts w:ascii="Arial" w:hAnsi="Arial" w:cs="Arial"/>
               </w:rPr>
             </w:pPr>
+            <w:proofErr w:type="spellStart"/>
             <w:r>
               <w:rPr>
                 <w:rFonts w:ascii="Arial" w:hAnsi="Arial" w:cs="Arial"/>
               </w:rPr>
               <w:t>nazMjesto</w:t>
             </w:r>
-          </w:p>
-          <w:p>
-            <w:pPr>
-              <w:rPr>
-                <w:rFonts w:ascii="Arial" w:hAnsi="Arial" w:cs="Arial"/>
-              </w:rPr>
-            </w:pPr>
+            <w:proofErr w:type="spellEnd"/>
+          </w:p>
+          <w:p>
+            <w:pPr>
+              <w:rPr>
+                <w:rFonts w:ascii="Arial" w:hAnsi="Arial" w:cs="Arial"/>
+              </w:rPr>
+            </w:pPr>
+            <w:proofErr w:type="spellStart"/>
             <w:r>
               <w:rPr>
                 <w:rFonts w:ascii="Arial" w:hAnsi="Arial" w:cs="Arial"/>
               </w:rPr>
               <w:t>kodDrzava</w:t>
             </w:r>
+            <w:proofErr w:type="spellEnd"/>
           </w:p>
         </w:tc>
       </w:tr>
@@ -2355,12 +2587,15 @@
                 <w:rFonts w:ascii="Arial" w:hAnsi="Arial" w:cs="Arial"/>
               </w:rPr>
             </w:pPr>
-            <w:r>
-              <w:rPr>
-                <w:rFonts w:ascii="Arial" w:hAnsi="Arial" w:cs="Arial"/>
-              </w:rPr>
+            <w:proofErr w:type="spellStart"/>
+            <w:r>
+              <w:rPr>
+                <w:rFonts w:ascii="Arial" w:hAnsi="Arial" w:cs="Arial"/>
+              </w:rPr>
+              <w:lastRenderedPageBreak/>
               <w:t>drzava</w:t>
             </w:r>
+            <w:proofErr w:type="spellEnd"/>
           </w:p>
         </w:tc>
         <w:tc>
@@ -2391,12 +2626,14 @@
                 <w:rFonts w:ascii="Arial" w:hAnsi="Arial" w:cs="Arial"/>
               </w:rPr>
             </w:pPr>
+            <w:proofErr w:type="spellStart"/>
             <w:r>
               <w:rPr>
                 <w:rFonts w:ascii="Arial" w:hAnsi="Arial" w:cs="Arial"/>
               </w:rPr>
               <w:t>kodDrzava</w:t>
             </w:r>
+            <w:proofErr w:type="spellEnd"/>
           </w:p>
         </w:tc>
         <w:tc>
@@ -2409,18 +2646,20 @@
                 <w:rFonts w:ascii="Arial" w:hAnsi="Arial" w:cs="Arial"/>
               </w:rPr>
             </w:pPr>
+            <w:proofErr w:type="spellStart"/>
             <w:r>
               <w:rPr>
                 <w:rFonts w:ascii="Arial" w:hAnsi="Arial" w:cs="Arial"/>
               </w:rPr>
               <w:t>nazDrzava</w:t>
             </w:r>
+            <w:proofErr w:type="spellEnd"/>
           </w:p>
         </w:tc>
       </w:tr>
       <w:tr>
         <w:trPr>
-          <w:trHeight w:val="1394"/>
+          <w:trHeight w:val="3483"/>
         </w:trPr>
         <w:tc>
           <w:tcPr>
@@ -2436,7 +2675,6 @@
               <w:rPr>
                 <w:rFonts w:ascii="Arial" w:hAnsi="Arial" w:cs="Arial"/>
               </w:rPr>
-              <w:lastRenderedPageBreak/>
               <w:t>najam</w:t>
             </w:r>
           </w:p>
@@ -2517,12 +2755,14 @@
                 <w:rFonts w:ascii="Arial" w:hAnsi="Arial" w:cs="Arial"/>
               </w:rPr>
             </w:pPr>
+            <w:proofErr w:type="spellStart"/>
             <w:r>
               <w:rPr>
                 <w:rFonts w:ascii="Arial" w:hAnsi="Arial" w:cs="Arial"/>
               </w:rPr>
               <w:t>sifNajam</w:t>
             </w:r>
+            <w:proofErr w:type="spellEnd"/>
           </w:p>
         </w:tc>
         <w:tc>
@@ -2537,6 +2777,7 @@
                 <w:szCs w:val="20"/>
               </w:rPr>
             </w:pPr>
+            <w:proofErr w:type="spellStart"/>
             <w:r>
               <w:rPr>
                 <w:rFonts w:ascii="Arial" w:hAnsi="Arial" w:cs="Arial"/>
@@ -2545,6 +2786,7 @@
               </w:rPr>
               <w:t>sifKorisnik</w:t>
             </w:r>
+            <w:proofErr w:type="spellEnd"/>
           </w:p>
           <w:p>
             <w:pPr>
@@ -2554,6 +2796,7 @@
                 <w:szCs w:val="20"/>
               </w:rPr>
             </w:pPr>
+            <w:proofErr w:type="spellStart"/>
             <w:r>
               <w:rPr>
                 <w:rFonts w:ascii="Arial" w:hAnsi="Arial" w:cs="Arial"/>
@@ -2562,6 +2805,7 @@
               </w:rPr>
               <w:t>sifVozilo</w:t>
             </w:r>
+            <w:proofErr w:type="spellEnd"/>
           </w:p>
           <w:p>
             <w:pPr>
@@ -2571,113 +2815,124 @@
                 <w:szCs w:val="20"/>
               </w:rPr>
             </w:pPr>
+            <w:proofErr w:type="spellStart"/>
             <w:r>
               <w:rPr>
                 <w:rFonts w:ascii="Arial" w:hAnsi="Arial" w:cs="Arial"/>
                 <w:sz w:val="20"/>
                 <w:szCs w:val="20"/>
               </w:rPr>
-              <w:t>planiraniD</w:t>
-            </w:r>
-            <w:r>
+              <w:t>planiraniDatumVrijemeOd</w:t>
+            </w:r>
+            <w:proofErr w:type="spellEnd"/>
+          </w:p>
+          <w:p>
+            <w:pPr>
               <w:rPr>
                 <w:rFonts w:ascii="Arial" w:hAnsi="Arial" w:cs="Arial"/>
                 <w:sz w:val="20"/>
                 <w:szCs w:val="20"/>
               </w:rPr>
-              <w:t>atumVrijemeOd</w:t>
-            </w:r>
-          </w:p>
-          <w:p>
-            <w:pPr>
+            </w:pPr>
+            <w:proofErr w:type="spellStart"/>
+            <w:r>
               <w:rPr>
                 <w:rFonts w:ascii="Arial" w:hAnsi="Arial" w:cs="Arial"/>
                 <w:sz w:val="20"/>
                 <w:szCs w:val="20"/>
               </w:rPr>
-            </w:pPr>
-            <w:r>
+              <w:t>planiraniDatumVrijemeDo</w:t>
+            </w:r>
+            <w:proofErr w:type="spellEnd"/>
+          </w:p>
+          <w:p>
+            <w:pPr>
               <w:rPr>
                 <w:rFonts w:ascii="Arial" w:hAnsi="Arial" w:cs="Arial"/>
                 <w:sz w:val="20"/>
                 <w:szCs w:val="20"/>
               </w:rPr>
-              <w:t>planiraniDatum</w:t>
-            </w:r>
+            </w:pPr>
+            <w:proofErr w:type="spellStart"/>
             <w:r>
               <w:rPr>
                 <w:rFonts w:ascii="Arial" w:hAnsi="Arial" w:cs="Arial"/>
                 <w:sz w:val="20"/>
                 <w:szCs w:val="20"/>
               </w:rPr>
-              <w:t>VrijemeDo</w:t>
-            </w:r>
-          </w:p>
-          <w:p>
-            <w:pPr>
+              <w:t>datum</w:t>
+            </w:r>
+            <w:r>
               <w:rPr>
                 <w:rFonts w:ascii="Arial" w:hAnsi="Arial" w:cs="Arial"/>
                 <w:sz w:val="20"/>
                 <w:szCs w:val="20"/>
               </w:rPr>
-            </w:pPr>
+              <w:t>Vrijeme</w:t>
+            </w:r>
             <w:r>
               <w:rPr>
                 <w:rFonts w:ascii="Arial" w:hAnsi="Arial" w:cs="Arial"/>
                 <w:sz w:val="20"/>
                 <w:szCs w:val="20"/>
               </w:rPr>
-              <w:t>datum</w:t>
-            </w:r>
-            <w:r>
+              <w:t>Od</w:t>
+            </w:r>
+            <w:proofErr w:type="spellEnd"/>
+          </w:p>
+          <w:p>
+            <w:pPr>
               <w:rPr>
                 <w:rFonts w:ascii="Arial" w:hAnsi="Arial" w:cs="Arial"/>
                 <w:sz w:val="20"/>
                 <w:szCs w:val="20"/>
               </w:rPr>
-              <w:t>Vrijeme</w:t>
-            </w:r>
+            </w:pPr>
+            <w:proofErr w:type="spellStart"/>
             <w:r>
               <w:rPr>
                 <w:rFonts w:ascii="Arial" w:hAnsi="Arial" w:cs="Arial"/>
                 <w:sz w:val="20"/>
                 <w:szCs w:val="20"/>
               </w:rPr>
-              <w:t>Od</w:t>
-            </w:r>
-          </w:p>
-          <w:p>
-            <w:pPr>
+              <w:t>datum</w:t>
+            </w:r>
+            <w:r>
               <w:rPr>
                 <w:rFonts w:ascii="Arial" w:hAnsi="Arial" w:cs="Arial"/>
                 <w:sz w:val="20"/>
                 <w:szCs w:val="20"/>
               </w:rPr>
-            </w:pPr>
+              <w:t>Vrijeme</w:t>
+            </w:r>
             <w:r>
               <w:rPr>
                 <w:rFonts w:ascii="Arial" w:hAnsi="Arial" w:cs="Arial"/>
                 <w:sz w:val="20"/>
                 <w:szCs w:val="20"/>
               </w:rPr>
-              <w:t>datum</w:t>
-            </w:r>
-            <w:r>
+              <w:t>Do</w:t>
+            </w:r>
+            <w:proofErr w:type="spellEnd"/>
+          </w:p>
+          <w:p>
+            <w:pPr>
               <w:rPr>
                 <w:rFonts w:ascii="Arial" w:hAnsi="Arial" w:cs="Arial"/>
                 <w:sz w:val="20"/>
                 <w:szCs w:val="20"/>
               </w:rPr>
-              <w:t>Vrijeme</w:t>
-            </w:r>
+            </w:pPr>
+            <w:proofErr w:type="spellStart"/>
             <w:r>
               <w:rPr>
                 <w:rFonts w:ascii="Arial" w:hAnsi="Arial" w:cs="Arial"/>
                 <w:sz w:val="20"/>
                 <w:szCs w:val="20"/>
               </w:rPr>
-              <w:t>Do</w:t>
-            </w:r>
+              <w:t>sifLokPrikupljanja</w:t>
+            </w:r>
+            <w:proofErr w:type="spellEnd"/>
           </w:p>
           <w:p>
             <w:pPr>
@@ -2687,14 +2942,16 @@
                 <w:szCs w:val="20"/>
               </w:rPr>
             </w:pPr>
+            <w:proofErr w:type="spellStart"/>
             <w:r>
               <w:rPr>
                 <w:rFonts w:ascii="Arial" w:hAnsi="Arial" w:cs="Arial"/>
                 <w:sz w:val="20"/>
                 <w:szCs w:val="20"/>
               </w:rPr>
-              <w:t>sifLokPrikupljanja</w:t>
-            </w:r>
+              <w:t>sifLokVracanja</w:t>
+            </w:r>
+            <w:proofErr w:type="spellEnd"/>
           </w:p>
           <w:p>
             <w:pPr>
@@ -2704,46 +2961,33 @@
                 <w:szCs w:val="20"/>
               </w:rPr>
             </w:pPr>
+            <w:proofErr w:type="spellStart"/>
             <w:r>
               <w:rPr>
                 <w:rFonts w:ascii="Arial" w:hAnsi="Arial" w:cs="Arial"/>
                 <w:sz w:val="20"/>
                 <w:szCs w:val="20"/>
               </w:rPr>
-              <w:t>sifLokVracanja</w:t>
-            </w:r>
-          </w:p>
-          <w:p>
-            <w:pPr>
+              <w:t>iznosNajma</w:t>
+            </w:r>
+            <w:proofErr w:type="spellEnd"/>
+          </w:p>
+          <w:p>
+            <w:pPr>
+              <w:rPr>
+                <w:rFonts w:ascii="Arial" w:hAnsi="Arial" w:cs="Arial"/>
+              </w:rPr>
+            </w:pPr>
+            <w:proofErr w:type="spellStart"/>
+            <w:r>
               <w:rPr>
                 <w:rFonts w:ascii="Arial" w:hAnsi="Arial" w:cs="Arial"/>
                 <w:sz w:val="20"/>
                 <w:szCs w:val="20"/>
               </w:rPr>
-            </w:pPr>
-            <w:r>
-              <w:rPr>
-                <w:rFonts w:ascii="Arial" w:hAnsi="Arial" w:cs="Arial"/>
-                <w:sz w:val="20"/>
-                <w:szCs w:val="20"/>
-              </w:rPr>
-              <w:t>iznosNajma</w:t>
-            </w:r>
-          </w:p>
-          <w:p>
-            <w:pPr>
-              <w:rPr>
-                <w:rFonts w:ascii="Arial" w:hAnsi="Arial" w:cs="Arial"/>
-              </w:rPr>
-            </w:pPr>
-            <w:r>
-              <w:rPr>
-                <w:rFonts w:ascii="Arial" w:hAnsi="Arial" w:cs="Arial"/>
-                <w:sz w:val="20"/>
-                <w:szCs w:val="20"/>
-              </w:rPr>
               <w:t>zavrsen</w:t>
             </w:r>
+            <w:proofErr w:type="spellEnd"/>
           </w:p>
         </w:tc>
       </w:tr>

</xml_diff>

<commit_message>
Dodana slika modela vozila u model baze
</commit_message>
<xml_diff>
--- a/Dokumenti/Filip Pavic Zavrsni - aplikacija za iznajmljivanje.docx
+++ b/Dokumenti/Filip Pavic Zavrsni - aplikacija za iznajmljivanje.docx
@@ -901,7 +901,7 @@
         </w:rPr>
         <w:drawing>
           <wp:inline distT="0" distB="0" distL="0" distR="0">
-            <wp:extent cx="6215574" cy="4058454"/>
+            <wp:extent cx="6214373" cy="4058454"/>
             <wp:effectExtent l="0" t="0" r="0" b="0"/>
             <wp:docPr id="2" name="Slika 2"/>
             <wp:cNvGraphicFramePr>
@@ -929,7 +929,7 @@
                   <pic:spPr>
                     <a:xfrm>
                       <a:off x="0" y="0"/>
-                      <a:ext cx="6215574" cy="4058454"/>
+                      <a:ext cx="6214373" cy="4058454"/>
                     </a:xfrm>
                     <a:prstGeom prst="rect">
                       <a:avLst/>
@@ -941,8 +941,6 @@
           </wp:inline>
         </w:drawing>
       </w:r>
-      <w:bookmarkStart w:id="0" w:name="_GoBack"/>
-      <w:bookmarkEnd w:id="0"/>
     </w:p>
     <w:p>
       <w:pPr>
@@ -1133,14 +1131,12 @@
                 <w:rFonts w:ascii="Arial" w:hAnsi="Arial" w:cs="Arial"/>
               </w:rPr>
             </w:pPr>
-            <w:proofErr w:type="spellStart"/>
             <w:r>
               <w:rPr>
                 <w:rFonts w:ascii="Arial" w:hAnsi="Arial" w:cs="Arial"/>
               </w:rPr>
               <w:t>sifKorisnik</w:t>
             </w:r>
-            <w:proofErr w:type="spellEnd"/>
           </w:p>
         </w:tc>
         <w:tc>
@@ -1179,29 +1175,25 @@
                 <w:rFonts w:ascii="Arial" w:hAnsi="Arial" w:cs="Arial"/>
               </w:rPr>
             </w:pPr>
-            <w:proofErr w:type="spellStart"/>
             <w:r>
               <w:rPr>
                 <w:rFonts w:ascii="Arial" w:hAnsi="Arial" w:cs="Arial"/>
               </w:rPr>
               <w:t>datumRod</w:t>
             </w:r>
-            <w:proofErr w:type="spellEnd"/>
-          </w:p>
-          <w:p>
-            <w:pPr>
-              <w:rPr>
-                <w:rFonts w:ascii="Arial" w:hAnsi="Arial" w:cs="Arial"/>
-              </w:rPr>
-            </w:pPr>
-            <w:proofErr w:type="spellStart"/>
+          </w:p>
+          <w:p>
+            <w:pPr>
+              <w:rPr>
+                <w:rFonts w:ascii="Arial" w:hAnsi="Arial" w:cs="Arial"/>
+              </w:rPr>
+            </w:pPr>
             <w:r>
               <w:rPr>
                 <w:rFonts w:ascii="Arial" w:hAnsi="Arial" w:cs="Arial"/>
               </w:rPr>
               <w:t>korisnickoIme</w:t>
             </w:r>
-            <w:proofErr w:type="spellEnd"/>
           </w:p>
           <w:p>
             <w:pPr>
@@ -1242,14 +1234,12 @@
                 <w:rFonts w:ascii="Arial" w:hAnsi="Arial" w:cs="Arial"/>
               </w:rPr>
             </w:pPr>
-            <w:proofErr w:type="spellStart"/>
             <w:r>
               <w:rPr>
                 <w:rFonts w:ascii="Arial" w:hAnsi="Arial" w:cs="Arial"/>
               </w:rPr>
               <w:t>sifVrstaKorisnik</w:t>
             </w:r>
-            <w:proofErr w:type="spellEnd"/>
           </w:p>
         </w:tc>
       </w:tr>
@@ -1267,14 +1257,12 @@
                 <w:rFonts w:ascii="Arial" w:hAnsi="Arial" w:cs="Arial"/>
               </w:rPr>
             </w:pPr>
-            <w:proofErr w:type="spellStart"/>
             <w:r>
               <w:rPr>
                 <w:rFonts w:ascii="Arial" w:hAnsi="Arial" w:cs="Arial"/>
               </w:rPr>
               <w:t>vrsta_korisnik</w:t>
             </w:r>
-            <w:proofErr w:type="spellEnd"/>
           </w:p>
         </w:tc>
         <w:tc>
@@ -1317,14 +1305,12 @@
                 <w:rFonts w:ascii="Arial" w:hAnsi="Arial" w:cs="Arial"/>
               </w:rPr>
             </w:pPr>
-            <w:proofErr w:type="spellStart"/>
             <w:r>
               <w:rPr>
                 <w:rFonts w:ascii="Arial" w:hAnsi="Arial" w:cs="Arial"/>
               </w:rPr>
               <w:t>sifVrstaKorisnik</w:t>
             </w:r>
-            <w:proofErr w:type="spellEnd"/>
           </w:p>
         </w:tc>
         <w:tc>
@@ -1337,14 +1323,12 @@
                 <w:rFonts w:ascii="Arial" w:hAnsi="Arial" w:cs="Arial"/>
               </w:rPr>
             </w:pPr>
-            <w:proofErr w:type="spellStart"/>
             <w:r>
               <w:rPr>
                 <w:rFonts w:ascii="Arial" w:hAnsi="Arial" w:cs="Arial"/>
               </w:rPr>
               <w:t>nazivVrstaKorisnik</w:t>
             </w:r>
-            <w:proofErr w:type="spellEnd"/>
           </w:p>
         </w:tc>
       </w:tr>
@@ -1362,14 +1346,12 @@
                 <w:rFonts w:ascii="Arial" w:hAnsi="Arial" w:cs="Arial"/>
               </w:rPr>
             </w:pPr>
-            <w:proofErr w:type="spellStart"/>
             <w:r>
               <w:rPr>
                 <w:rFonts w:ascii="Arial" w:hAnsi="Arial" w:cs="Arial"/>
               </w:rPr>
               <w:t>proizvodac</w:t>
             </w:r>
-            <w:proofErr w:type="spellEnd"/>
           </w:p>
         </w:tc>
         <w:tc>
@@ -1400,14 +1382,12 @@
                 <w:rFonts w:ascii="Arial" w:hAnsi="Arial" w:cs="Arial"/>
               </w:rPr>
             </w:pPr>
-            <w:proofErr w:type="spellStart"/>
             <w:r>
               <w:rPr>
                 <w:rFonts w:ascii="Arial" w:hAnsi="Arial" w:cs="Arial"/>
               </w:rPr>
               <w:t>sifProizvodac</w:t>
             </w:r>
-            <w:proofErr w:type="spellEnd"/>
           </w:p>
         </w:tc>
         <w:tc>
@@ -1420,14 +1400,12 @@
                 <w:rFonts w:ascii="Arial" w:hAnsi="Arial" w:cs="Arial"/>
               </w:rPr>
             </w:pPr>
-            <w:proofErr w:type="spellStart"/>
             <w:r>
               <w:rPr>
                 <w:rFonts w:ascii="Arial" w:hAnsi="Arial" w:cs="Arial"/>
               </w:rPr>
               <w:t>nazivProizvodac</w:t>
             </w:r>
-            <w:proofErr w:type="spellEnd"/>
           </w:p>
         </w:tc>
       </w:tr>
@@ -1445,7 +1423,6 @@
                 <w:rFonts w:ascii="Arial" w:hAnsi="Arial" w:cs="Arial"/>
               </w:rPr>
             </w:pPr>
-            <w:proofErr w:type="spellStart"/>
             <w:r>
               <w:rPr>
                 <w:rFonts w:ascii="Arial" w:hAnsi="Arial" w:cs="Arial"/>
@@ -1453,7 +1430,6 @@
               <w:lastRenderedPageBreak/>
               <w:t>vrsta_model</w:t>
             </w:r>
-            <w:proofErr w:type="spellEnd"/>
           </w:p>
         </w:tc>
         <w:tc>
@@ -1484,14 +1460,12 @@
                 <w:rFonts w:ascii="Arial" w:hAnsi="Arial" w:cs="Arial"/>
               </w:rPr>
             </w:pPr>
-            <w:proofErr w:type="spellStart"/>
             <w:r>
               <w:rPr>
                 <w:rFonts w:ascii="Arial" w:hAnsi="Arial" w:cs="Arial"/>
               </w:rPr>
               <w:t>sifVrstaModel</w:t>
             </w:r>
-            <w:proofErr w:type="spellEnd"/>
           </w:p>
         </w:tc>
         <w:tc>
@@ -1504,14 +1478,12 @@
                 <w:rFonts w:ascii="Arial" w:hAnsi="Arial" w:cs="Arial"/>
               </w:rPr>
             </w:pPr>
-            <w:proofErr w:type="spellStart"/>
             <w:r>
               <w:rPr>
                 <w:rFonts w:ascii="Arial" w:hAnsi="Arial" w:cs="Arial"/>
               </w:rPr>
               <w:t>nazivVrstaModel</w:t>
             </w:r>
-            <w:proofErr w:type="spellEnd"/>
           </w:p>
         </w:tc>
       </w:tr>
@@ -1529,14 +1501,12 @@
                 <w:rFonts w:ascii="Arial" w:hAnsi="Arial" w:cs="Arial"/>
               </w:rPr>
             </w:pPr>
-            <w:proofErr w:type="spellStart"/>
             <w:r>
               <w:rPr>
                 <w:rFonts w:ascii="Arial" w:hAnsi="Arial" w:cs="Arial"/>
               </w:rPr>
               <w:t>vrsta_motor</w:t>
             </w:r>
-            <w:proofErr w:type="spellEnd"/>
           </w:p>
         </w:tc>
         <w:tc>
@@ -1567,14 +1537,12 @@
                 <w:rFonts w:ascii="Arial" w:hAnsi="Arial" w:cs="Arial"/>
               </w:rPr>
             </w:pPr>
-            <w:proofErr w:type="spellStart"/>
             <w:r>
               <w:rPr>
                 <w:rFonts w:ascii="Arial" w:hAnsi="Arial" w:cs="Arial"/>
               </w:rPr>
               <w:t>sifVrstaMotor</w:t>
             </w:r>
-            <w:proofErr w:type="spellEnd"/>
           </w:p>
         </w:tc>
         <w:tc>
@@ -1587,14 +1555,12 @@
                 <w:rFonts w:ascii="Arial" w:hAnsi="Arial" w:cs="Arial"/>
               </w:rPr>
             </w:pPr>
-            <w:proofErr w:type="spellStart"/>
             <w:r>
               <w:rPr>
                 <w:rFonts w:ascii="Arial" w:hAnsi="Arial" w:cs="Arial"/>
               </w:rPr>
               <w:t>nazivVrstaMotor</w:t>
             </w:r>
-            <w:proofErr w:type="spellEnd"/>
           </w:p>
         </w:tc>
       </w:tr>
@@ -1612,14 +1578,12 @@
                 <w:rFonts w:ascii="Arial" w:hAnsi="Arial" w:cs="Arial"/>
               </w:rPr>
             </w:pPr>
-            <w:proofErr w:type="spellStart"/>
             <w:r>
               <w:rPr>
                 <w:rFonts w:ascii="Arial" w:hAnsi="Arial" w:cs="Arial"/>
               </w:rPr>
               <w:t>vrsta_mjenjac</w:t>
             </w:r>
-            <w:proofErr w:type="spellEnd"/>
           </w:p>
         </w:tc>
         <w:tc>
@@ -1650,14 +1614,12 @@
                 <w:rFonts w:ascii="Arial" w:hAnsi="Arial" w:cs="Arial"/>
               </w:rPr>
             </w:pPr>
-            <w:proofErr w:type="spellStart"/>
             <w:r>
               <w:rPr>
                 <w:rFonts w:ascii="Arial" w:hAnsi="Arial" w:cs="Arial"/>
               </w:rPr>
               <w:t>sifVrstaMjenjac</w:t>
             </w:r>
-            <w:proofErr w:type="spellEnd"/>
           </w:p>
         </w:tc>
         <w:tc>
@@ -1670,14 +1632,12 @@
                 <w:rFonts w:ascii="Arial" w:hAnsi="Arial" w:cs="Arial"/>
               </w:rPr>
             </w:pPr>
-            <w:proofErr w:type="spellStart"/>
             <w:r>
               <w:rPr>
                 <w:rFonts w:ascii="Arial" w:hAnsi="Arial" w:cs="Arial"/>
               </w:rPr>
               <w:t>nazivVrstaMjenjac</w:t>
             </w:r>
-            <w:proofErr w:type="spellEnd"/>
           </w:p>
         </w:tc>
       </w:tr>
@@ -1717,7 +1677,33 @@
               <w:rPr>
                 <w:rFonts w:ascii="Arial" w:hAnsi="Arial" w:cs="Arial"/>
               </w:rPr>
-              <w:t xml:space="preserve">Model automobila nekog proizvođača. Evidentira se šifra proizvođača, naziv modela, vrste modela, motora i mjenjača te potrošnja goriva. Odnosi se na točan model, npr. VW Golf </w:t>
+              <w:t>Model automobila nekog proizvođača. Evidentira se šifra proizvođača, naziv modela, vrste modela, motora i mjenjača</w:t>
+            </w:r>
+            <w:r>
+              <w:rPr>
+                <w:rFonts w:ascii="Arial" w:hAnsi="Arial" w:cs="Arial"/>
+              </w:rPr>
+              <w:t xml:space="preserve">, </w:t>
+            </w:r>
+            <w:r>
+              <w:rPr>
+                <w:rFonts w:ascii="Arial" w:hAnsi="Arial" w:cs="Arial"/>
+              </w:rPr>
+              <w:t>potrošnja goriva</w:t>
+            </w:r>
+            <w:r>
+              <w:rPr>
+                <w:rFonts w:ascii="Arial" w:hAnsi="Arial" w:cs="Arial"/>
+              </w:rPr>
+              <w:t xml:space="preserve"> te URL slike modela</w:t>
+            </w:r>
+            <w:bookmarkStart w:id="0" w:name="_GoBack"/>
+            <w:bookmarkEnd w:id="0"/>
+            <w:r>
+              <w:rPr>
+                <w:rFonts w:ascii="Arial" w:hAnsi="Arial" w:cs="Arial"/>
+              </w:rPr>
+              <w:t xml:space="preserve">. Odnosi se na točan model, npr. VW Golf </w:t>
             </w:r>
             <w:r>
               <w:rPr>
@@ -1749,14 +1735,12 @@
                 <w:rFonts w:ascii="Arial" w:hAnsi="Arial" w:cs="Arial"/>
               </w:rPr>
             </w:pPr>
-            <w:proofErr w:type="spellStart"/>
             <w:r>
               <w:rPr>
                 <w:rFonts w:ascii="Arial" w:hAnsi="Arial" w:cs="Arial"/>
               </w:rPr>
               <w:t>sifModel</w:t>
             </w:r>
-            <w:proofErr w:type="spellEnd"/>
           </w:p>
         </w:tc>
         <w:tc>
@@ -1769,89 +1753,90 @@
                 <w:rFonts w:ascii="Arial" w:hAnsi="Arial" w:cs="Arial"/>
               </w:rPr>
             </w:pPr>
-            <w:proofErr w:type="spellStart"/>
             <w:r>
               <w:rPr>
                 <w:rFonts w:ascii="Arial" w:hAnsi="Arial" w:cs="Arial"/>
               </w:rPr>
               <w:t>sifProizvodac</w:t>
             </w:r>
-            <w:proofErr w:type="spellEnd"/>
-          </w:p>
-          <w:p>
-            <w:pPr>
-              <w:rPr>
-                <w:rFonts w:ascii="Arial" w:hAnsi="Arial" w:cs="Arial"/>
-              </w:rPr>
-            </w:pPr>
-            <w:proofErr w:type="spellStart"/>
+          </w:p>
+          <w:p>
+            <w:pPr>
+              <w:rPr>
+                <w:rFonts w:ascii="Arial" w:hAnsi="Arial" w:cs="Arial"/>
+              </w:rPr>
+            </w:pPr>
             <w:r>
               <w:rPr>
                 <w:rFonts w:ascii="Arial" w:hAnsi="Arial" w:cs="Arial"/>
               </w:rPr>
               <w:t>nazivModel</w:t>
             </w:r>
-            <w:proofErr w:type="spellEnd"/>
-          </w:p>
-          <w:p>
-            <w:pPr>
-              <w:rPr>
-                <w:rFonts w:ascii="Arial" w:hAnsi="Arial" w:cs="Arial"/>
-              </w:rPr>
-            </w:pPr>
-            <w:proofErr w:type="spellStart"/>
+          </w:p>
+          <w:p>
+            <w:pPr>
+              <w:rPr>
+                <w:rFonts w:ascii="Arial" w:hAnsi="Arial" w:cs="Arial"/>
+              </w:rPr>
+            </w:pPr>
             <w:r>
               <w:rPr>
                 <w:rFonts w:ascii="Arial" w:hAnsi="Arial" w:cs="Arial"/>
               </w:rPr>
               <w:t>sifVrstaModel</w:t>
             </w:r>
-            <w:proofErr w:type="spellEnd"/>
-          </w:p>
-          <w:p>
-            <w:pPr>
-              <w:rPr>
-                <w:rFonts w:ascii="Arial" w:hAnsi="Arial" w:cs="Arial"/>
-              </w:rPr>
-            </w:pPr>
-            <w:proofErr w:type="spellStart"/>
+          </w:p>
+          <w:p>
+            <w:pPr>
+              <w:rPr>
+                <w:rFonts w:ascii="Arial" w:hAnsi="Arial" w:cs="Arial"/>
+              </w:rPr>
+            </w:pPr>
             <w:r>
               <w:rPr>
                 <w:rFonts w:ascii="Arial" w:hAnsi="Arial" w:cs="Arial"/>
               </w:rPr>
               <w:t>sifVrstaMotor</w:t>
             </w:r>
-            <w:proofErr w:type="spellEnd"/>
-          </w:p>
-          <w:p>
-            <w:pPr>
-              <w:rPr>
-                <w:rFonts w:ascii="Arial" w:hAnsi="Arial" w:cs="Arial"/>
-              </w:rPr>
-            </w:pPr>
-            <w:proofErr w:type="spellStart"/>
+          </w:p>
+          <w:p>
+            <w:pPr>
+              <w:rPr>
+                <w:rFonts w:ascii="Arial" w:hAnsi="Arial" w:cs="Arial"/>
+              </w:rPr>
+            </w:pPr>
             <w:r>
               <w:rPr>
                 <w:rFonts w:ascii="Arial" w:hAnsi="Arial" w:cs="Arial"/>
               </w:rPr>
               <w:t>sifVrstaMjenjac</w:t>
             </w:r>
-            <w:proofErr w:type="spellEnd"/>
-          </w:p>
-          <w:p>
-            <w:pPr>
-              <w:rPr>
-                <w:rFonts w:ascii="Arial" w:hAnsi="Arial" w:cs="Arial"/>
-              </w:rPr>
-            </w:pPr>
-            <w:proofErr w:type="spellStart"/>
+          </w:p>
+          <w:p>
+            <w:pPr>
+              <w:rPr>
+                <w:rFonts w:ascii="Arial" w:hAnsi="Arial" w:cs="Arial"/>
+              </w:rPr>
+            </w:pPr>
             <w:r>
               <w:rPr>
                 <w:rFonts w:ascii="Arial" w:hAnsi="Arial" w:cs="Arial"/>
               </w:rPr>
               <w:t>potrosnja</w:t>
             </w:r>
-            <w:proofErr w:type="spellEnd"/>
+          </w:p>
+          <w:p>
+            <w:pPr>
+              <w:rPr>
+                <w:rFonts w:ascii="Arial" w:hAnsi="Arial" w:cs="Arial"/>
+              </w:rPr>
+            </w:pPr>
+            <w:r>
+              <w:rPr>
+                <w:rFonts w:ascii="Arial" w:hAnsi="Arial" w:cs="Arial"/>
+              </w:rPr>
+              <w:t>urlSlika</w:t>
+            </w:r>
           </w:p>
         </w:tc>
       </w:tr>
@@ -1935,29 +1920,25 @@
                 <w:rFonts w:ascii="Arial" w:hAnsi="Arial" w:cs="Arial"/>
               </w:rPr>
             </w:pPr>
-            <w:proofErr w:type="spellStart"/>
             <w:r>
               <w:rPr>
                 <w:rFonts w:ascii="Arial" w:hAnsi="Arial" w:cs="Arial"/>
               </w:rPr>
               <w:t>sifCjenik</w:t>
             </w:r>
-            <w:proofErr w:type="spellEnd"/>
-          </w:p>
-          <w:p>
-            <w:pPr>
-              <w:rPr>
-                <w:rFonts w:ascii="Arial" w:hAnsi="Arial" w:cs="Arial"/>
-              </w:rPr>
-            </w:pPr>
-            <w:proofErr w:type="spellStart"/>
+          </w:p>
+          <w:p>
+            <w:pPr>
+              <w:rPr>
+                <w:rFonts w:ascii="Arial" w:hAnsi="Arial" w:cs="Arial"/>
+              </w:rPr>
+            </w:pPr>
             <w:r>
               <w:rPr>
                 <w:rFonts w:ascii="Arial" w:hAnsi="Arial" w:cs="Arial"/>
               </w:rPr>
               <w:t>sifModel</w:t>
             </w:r>
-            <w:proofErr w:type="spellEnd"/>
           </w:p>
           <w:p>
             <w:pPr>
@@ -1983,14 +1964,12 @@
                 <w:rFonts w:ascii="Arial" w:hAnsi="Arial" w:cs="Arial"/>
               </w:rPr>
             </w:pPr>
-            <w:proofErr w:type="spellStart"/>
             <w:r>
               <w:rPr>
                 <w:rFonts w:ascii="Arial" w:hAnsi="Arial" w:cs="Arial"/>
               </w:rPr>
               <w:t>cijenaPoDanu</w:t>
             </w:r>
-            <w:proofErr w:type="spellEnd"/>
           </w:p>
         </w:tc>
       </w:tr>
@@ -2050,14 +2029,12 @@
                 <w:rFonts w:ascii="Arial" w:hAnsi="Arial" w:cs="Arial"/>
               </w:rPr>
             </w:pPr>
-            <w:proofErr w:type="spellStart"/>
             <w:r>
               <w:rPr>
                 <w:rFonts w:ascii="Arial" w:hAnsi="Arial" w:cs="Arial"/>
               </w:rPr>
               <w:t>sifVozilo</w:t>
             </w:r>
-            <w:proofErr w:type="spellEnd"/>
           </w:p>
         </w:tc>
         <w:tc>
@@ -2070,44 +2047,38 @@
                 <w:rFonts w:ascii="Arial" w:hAnsi="Arial" w:cs="Arial"/>
               </w:rPr>
             </w:pPr>
-            <w:proofErr w:type="spellStart"/>
             <w:r>
               <w:rPr>
                 <w:rFonts w:ascii="Arial" w:hAnsi="Arial" w:cs="Arial"/>
               </w:rPr>
               <w:t>sifModel</w:t>
             </w:r>
-            <w:proofErr w:type="spellEnd"/>
-          </w:p>
-          <w:p>
-            <w:pPr>
-              <w:rPr>
-                <w:rFonts w:ascii="Arial" w:hAnsi="Arial" w:cs="Arial"/>
-              </w:rPr>
-            </w:pPr>
-            <w:proofErr w:type="spellStart"/>
+          </w:p>
+          <w:p>
+            <w:pPr>
+              <w:rPr>
+                <w:rFonts w:ascii="Arial" w:hAnsi="Arial" w:cs="Arial"/>
+              </w:rPr>
+            </w:pPr>
             <w:r>
               <w:rPr>
                 <w:rFonts w:ascii="Arial" w:hAnsi="Arial" w:cs="Arial"/>
               </w:rPr>
               <w:t>registratskaOznaka</w:t>
             </w:r>
-            <w:proofErr w:type="spellEnd"/>
-          </w:p>
-          <w:p>
-            <w:pPr>
-              <w:rPr>
-                <w:rFonts w:ascii="Arial" w:hAnsi="Arial" w:cs="Arial"/>
-              </w:rPr>
-            </w:pPr>
-            <w:proofErr w:type="spellStart"/>
+          </w:p>
+          <w:p>
+            <w:pPr>
+              <w:rPr>
+                <w:rFonts w:ascii="Arial" w:hAnsi="Arial" w:cs="Arial"/>
+              </w:rPr>
+            </w:pPr>
             <w:r>
               <w:rPr>
                 <w:rFonts w:ascii="Arial" w:hAnsi="Arial" w:cs="Arial"/>
               </w:rPr>
               <w:t>kilometraza</w:t>
             </w:r>
-            <w:proofErr w:type="spellEnd"/>
           </w:p>
         </w:tc>
       </w:tr>
@@ -2125,7 +2096,6 @@
                 <w:rFonts w:ascii="Arial" w:hAnsi="Arial" w:cs="Arial"/>
               </w:rPr>
             </w:pPr>
-            <w:proofErr w:type="spellStart"/>
             <w:r>
               <w:rPr>
                 <w:rFonts w:ascii="Arial" w:hAnsi="Arial" w:cs="Arial"/>
@@ -2138,7 +2108,6 @@
               </w:rPr>
               <w:t>o</w:t>
             </w:r>
-            <w:proofErr w:type="spellEnd"/>
           </w:p>
         </w:tc>
         <w:tc>
@@ -2175,7 +2144,6 @@
                 <w:rFonts w:ascii="Arial" w:hAnsi="Arial" w:cs="Arial"/>
               </w:rPr>
             </w:pPr>
-            <w:proofErr w:type="spellStart"/>
             <w:r>
               <w:rPr>
                 <w:rFonts w:ascii="Arial" w:hAnsi="Arial" w:cs="Arial"/>
@@ -2188,7 +2156,6 @@
               </w:rPr>
               <w:t>o</w:t>
             </w:r>
-            <w:proofErr w:type="spellEnd"/>
           </w:p>
         </w:tc>
         <w:tc>
@@ -2201,59 +2168,51 @@
                 <w:rFonts w:ascii="Arial" w:hAnsi="Arial" w:cs="Arial"/>
               </w:rPr>
             </w:pPr>
-            <w:proofErr w:type="spellStart"/>
             <w:r>
               <w:rPr>
                 <w:rFonts w:ascii="Arial" w:hAnsi="Arial" w:cs="Arial"/>
               </w:rPr>
               <w:t>sifVozilo</w:t>
             </w:r>
-            <w:proofErr w:type="spellEnd"/>
-          </w:p>
-          <w:p>
-            <w:pPr>
-              <w:rPr>
-                <w:rFonts w:ascii="Arial" w:hAnsi="Arial" w:cs="Arial"/>
-              </w:rPr>
-            </w:pPr>
-            <w:proofErr w:type="spellStart"/>
+          </w:p>
+          <w:p>
+            <w:pPr>
+              <w:rPr>
+                <w:rFonts w:ascii="Arial" w:hAnsi="Arial" w:cs="Arial"/>
+              </w:rPr>
+            </w:pPr>
             <w:r>
               <w:rPr>
                 <w:rFonts w:ascii="Arial" w:hAnsi="Arial" w:cs="Arial"/>
               </w:rPr>
               <w:t>datumVrijeme</w:t>
             </w:r>
-            <w:proofErr w:type="spellEnd"/>
-          </w:p>
-          <w:p>
-            <w:pPr>
-              <w:rPr>
-                <w:rFonts w:ascii="Arial" w:hAnsi="Arial" w:cs="Arial"/>
-              </w:rPr>
-            </w:pPr>
-            <w:proofErr w:type="spellStart"/>
+          </w:p>
+          <w:p>
+            <w:pPr>
+              <w:rPr>
+                <w:rFonts w:ascii="Arial" w:hAnsi="Arial" w:cs="Arial"/>
+              </w:rPr>
+            </w:pPr>
             <w:r>
               <w:rPr>
                 <w:rFonts w:ascii="Arial" w:hAnsi="Arial" w:cs="Arial"/>
               </w:rPr>
               <w:t>sifLokacija</w:t>
             </w:r>
-            <w:proofErr w:type="spellEnd"/>
-          </w:p>
-          <w:p>
-            <w:pPr>
-              <w:rPr>
-                <w:rFonts w:ascii="Arial" w:hAnsi="Arial" w:cs="Arial"/>
-              </w:rPr>
-            </w:pPr>
-            <w:proofErr w:type="spellStart"/>
+          </w:p>
+          <w:p>
+            <w:pPr>
+              <w:rPr>
+                <w:rFonts w:ascii="Arial" w:hAnsi="Arial" w:cs="Arial"/>
+              </w:rPr>
+            </w:pPr>
             <w:r>
               <w:rPr>
                 <w:rFonts w:ascii="Arial" w:hAnsi="Arial" w:cs="Arial"/>
               </w:rPr>
               <w:t>sifStatus</w:t>
             </w:r>
-            <w:proofErr w:type="spellEnd"/>
           </w:p>
         </w:tc>
       </w:tr>
@@ -2307,14 +2266,12 @@
                 <w:rFonts w:ascii="Arial" w:hAnsi="Arial" w:cs="Arial"/>
               </w:rPr>
             </w:pPr>
-            <w:proofErr w:type="spellStart"/>
             <w:r>
               <w:rPr>
                 <w:rFonts w:ascii="Arial" w:hAnsi="Arial" w:cs="Arial"/>
               </w:rPr>
               <w:t>sifStatus</w:t>
             </w:r>
-            <w:proofErr w:type="spellEnd"/>
           </w:p>
         </w:tc>
         <w:tc>
@@ -2327,14 +2284,12 @@
                 <w:rFonts w:ascii="Arial" w:hAnsi="Arial" w:cs="Arial"/>
               </w:rPr>
             </w:pPr>
-            <w:proofErr w:type="spellStart"/>
             <w:r>
               <w:rPr>
                 <w:rFonts w:ascii="Arial" w:hAnsi="Arial" w:cs="Arial"/>
               </w:rPr>
               <w:t>opisStatus</w:t>
             </w:r>
-            <w:proofErr w:type="spellEnd"/>
           </w:p>
         </w:tc>
       </w:tr>
@@ -2418,14 +2373,12 @@
                 <w:rFonts w:ascii="Arial" w:hAnsi="Arial" w:cs="Arial"/>
               </w:rPr>
             </w:pPr>
-            <w:proofErr w:type="spellStart"/>
             <w:r>
               <w:rPr>
                 <w:rFonts w:ascii="Arial" w:hAnsi="Arial" w:cs="Arial"/>
               </w:rPr>
               <w:t>sifLokacija</w:t>
             </w:r>
-            <w:proofErr w:type="spellEnd"/>
           </w:p>
         </w:tc>
         <w:tc>
@@ -2451,29 +2404,25 @@
                 <w:rFonts w:ascii="Arial" w:hAnsi="Arial" w:cs="Arial"/>
               </w:rPr>
             </w:pPr>
-            <w:proofErr w:type="spellStart"/>
             <w:r>
               <w:rPr>
                 <w:rFonts w:ascii="Arial" w:hAnsi="Arial" w:cs="Arial"/>
               </w:rPr>
               <w:t>kucniBroj</w:t>
             </w:r>
-            <w:proofErr w:type="spellEnd"/>
-          </w:p>
-          <w:p>
-            <w:pPr>
-              <w:rPr>
-                <w:rFonts w:ascii="Arial" w:hAnsi="Arial" w:cs="Arial"/>
-              </w:rPr>
-            </w:pPr>
-            <w:proofErr w:type="spellStart"/>
+          </w:p>
+          <w:p>
+            <w:pPr>
+              <w:rPr>
+                <w:rFonts w:ascii="Arial" w:hAnsi="Arial" w:cs="Arial"/>
+              </w:rPr>
+            </w:pPr>
             <w:r>
               <w:rPr>
                 <w:rFonts w:ascii="Arial" w:hAnsi="Arial" w:cs="Arial"/>
               </w:rPr>
               <w:t>pbrMjesto</w:t>
             </w:r>
-            <w:proofErr w:type="spellEnd"/>
           </w:p>
         </w:tc>
       </w:tr>
@@ -2527,14 +2476,12 @@
                 <w:rFonts w:ascii="Arial" w:hAnsi="Arial" w:cs="Arial"/>
               </w:rPr>
             </w:pPr>
-            <w:proofErr w:type="spellStart"/>
             <w:r>
               <w:rPr>
                 <w:rFonts w:ascii="Arial" w:hAnsi="Arial" w:cs="Arial"/>
               </w:rPr>
               <w:t>pbrMjesto</w:t>
             </w:r>
-            <w:proofErr w:type="spellEnd"/>
           </w:p>
         </w:tc>
         <w:tc>
@@ -2547,29 +2494,25 @@
                 <w:rFonts w:ascii="Arial" w:hAnsi="Arial" w:cs="Arial"/>
               </w:rPr>
             </w:pPr>
-            <w:proofErr w:type="spellStart"/>
             <w:r>
               <w:rPr>
                 <w:rFonts w:ascii="Arial" w:hAnsi="Arial" w:cs="Arial"/>
               </w:rPr>
               <w:t>nazMjesto</w:t>
             </w:r>
-            <w:proofErr w:type="spellEnd"/>
-          </w:p>
-          <w:p>
-            <w:pPr>
-              <w:rPr>
-                <w:rFonts w:ascii="Arial" w:hAnsi="Arial" w:cs="Arial"/>
-              </w:rPr>
-            </w:pPr>
-            <w:proofErr w:type="spellStart"/>
+          </w:p>
+          <w:p>
+            <w:pPr>
+              <w:rPr>
+                <w:rFonts w:ascii="Arial" w:hAnsi="Arial" w:cs="Arial"/>
+              </w:rPr>
+            </w:pPr>
             <w:r>
               <w:rPr>
                 <w:rFonts w:ascii="Arial" w:hAnsi="Arial" w:cs="Arial"/>
               </w:rPr>
               <w:t>kodDrzava</w:t>
             </w:r>
-            <w:proofErr w:type="spellEnd"/>
           </w:p>
         </w:tc>
       </w:tr>
@@ -2587,7 +2530,6 @@
                 <w:rFonts w:ascii="Arial" w:hAnsi="Arial" w:cs="Arial"/>
               </w:rPr>
             </w:pPr>
-            <w:proofErr w:type="spellStart"/>
             <w:r>
               <w:rPr>
                 <w:rFonts w:ascii="Arial" w:hAnsi="Arial" w:cs="Arial"/>
@@ -2595,7 +2537,6 @@
               <w:lastRenderedPageBreak/>
               <w:t>drzava</w:t>
             </w:r>
-            <w:proofErr w:type="spellEnd"/>
           </w:p>
         </w:tc>
         <w:tc>
@@ -2626,14 +2567,12 @@
                 <w:rFonts w:ascii="Arial" w:hAnsi="Arial" w:cs="Arial"/>
               </w:rPr>
             </w:pPr>
-            <w:proofErr w:type="spellStart"/>
             <w:r>
               <w:rPr>
                 <w:rFonts w:ascii="Arial" w:hAnsi="Arial" w:cs="Arial"/>
               </w:rPr>
               <w:t>kodDrzava</w:t>
             </w:r>
-            <w:proofErr w:type="spellEnd"/>
           </w:p>
         </w:tc>
         <w:tc>
@@ -2646,14 +2585,12 @@
                 <w:rFonts w:ascii="Arial" w:hAnsi="Arial" w:cs="Arial"/>
               </w:rPr>
             </w:pPr>
-            <w:proofErr w:type="spellStart"/>
             <w:r>
               <w:rPr>
                 <w:rFonts w:ascii="Arial" w:hAnsi="Arial" w:cs="Arial"/>
               </w:rPr>
               <w:t>nazDrzava</w:t>
             </w:r>
-            <w:proofErr w:type="spellEnd"/>
           </w:p>
         </w:tc>
       </w:tr>
@@ -2755,14 +2692,12 @@
                 <w:rFonts w:ascii="Arial" w:hAnsi="Arial" w:cs="Arial"/>
               </w:rPr>
             </w:pPr>
-            <w:proofErr w:type="spellStart"/>
             <w:r>
               <w:rPr>
                 <w:rFonts w:ascii="Arial" w:hAnsi="Arial" w:cs="Arial"/>
               </w:rPr>
               <w:t>sifNajam</w:t>
             </w:r>
-            <w:proofErr w:type="spellEnd"/>
           </w:p>
         </w:tc>
         <w:tc>
@@ -2777,7 +2712,6 @@
                 <w:szCs w:val="20"/>
               </w:rPr>
             </w:pPr>
-            <w:proofErr w:type="spellStart"/>
             <w:r>
               <w:rPr>
                 <w:rFonts w:ascii="Arial" w:hAnsi="Arial" w:cs="Arial"/>
@@ -2786,7 +2720,6 @@
               </w:rPr>
               <w:t>sifKorisnik</w:t>
             </w:r>
-            <w:proofErr w:type="spellEnd"/>
           </w:p>
           <w:p>
             <w:pPr>
@@ -2796,7 +2729,6 @@
                 <w:szCs w:val="20"/>
               </w:rPr>
             </w:pPr>
-            <w:proofErr w:type="spellStart"/>
             <w:r>
               <w:rPr>
                 <w:rFonts w:ascii="Arial" w:hAnsi="Arial" w:cs="Arial"/>
@@ -2805,7 +2737,6 @@
               </w:rPr>
               <w:t>sifVozilo</w:t>
             </w:r>
-            <w:proofErr w:type="spellEnd"/>
           </w:p>
           <w:p>
             <w:pPr>
@@ -2815,7 +2746,6 @@
                 <w:szCs w:val="20"/>
               </w:rPr>
             </w:pPr>
-            <w:proofErr w:type="spellStart"/>
             <w:r>
               <w:rPr>
                 <w:rFonts w:ascii="Arial" w:hAnsi="Arial" w:cs="Arial"/>
@@ -2824,7 +2754,6 @@
               </w:rPr>
               <w:t>planiraniDatumVrijemeOd</w:t>
             </w:r>
-            <w:proofErr w:type="spellEnd"/>
           </w:p>
           <w:p>
             <w:pPr>
@@ -2834,7 +2763,6 @@
                 <w:szCs w:val="20"/>
               </w:rPr>
             </w:pPr>
-            <w:proofErr w:type="spellStart"/>
             <w:r>
               <w:rPr>
                 <w:rFonts w:ascii="Arial" w:hAnsi="Arial" w:cs="Arial"/>
@@ -2843,7 +2771,6 @@
               </w:rPr>
               <w:t>planiraniDatumVrijemeDo</w:t>
             </w:r>
-            <w:proofErr w:type="spellEnd"/>
           </w:p>
           <w:p>
             <w:pPr>
@@ -2853,7 +2780,6 @@
                 <w:szCs w:val="20"/>
               </w:rPr>
             </w:pPr>
-            <w:proofErr w:type="spellStart"/>
             <w:r>
               <w:rPr>
                 <w:rFonts w:ascii="Arial" w:hAnsi="Arial" w:cs="Arial"/>
@@ -2878,7 +2804,6 @@
               </w:rPr>
               <w:t>Od</w:t>
             </w:r>
-            <w:proofErr w:type="spellEnd"/>
           </w:p>
           <w:p>
             <w:pPr>
@@ -2888,7 +2813,6 @@
                 <w:szCs w:val="20"/>
               </w:rPr>
             </w:pPr>
-            <w:proofErr w:type="spellStart"/>
             <w:r>
               <w:rPr>
                 <w:rFonts w:ascii="Arial" w:hAnsi="Arial" w:cs="Arial"/>
@@ -2913,7 +2837,6 @@
               </w:rPr>
               <w:t>Do</w:t>
             </w:r>
-            <w:proofErr w:type="spellEnd"/>
           </w:p>
           <w:p>
             <w:pPr>
@@ -2923,7 +2846,6 @@
                 <w:szCs w:val="20"/>
               </w:rPr>
             </w:pPr>
-            <w:proofErr w:type="spellStart"/>
             <w:r>
               <w:rPr>
                 <w:rFonts w:ascii="Arial" w:hAnsi="Arial" w:cs="Arial"/>
@@ -2932,7 +2854,6 @@
               </w:rPr>
               <w:t>sifLokPrikupljanja</w:t>
             </w:r>
-            <w:proofErr w:type="spellEnd"/>
           </w:p>
           <w:p>
             <w:pPr>
@@ -2942,7 +2863,6 @@
                 <w:szCs w:val="20"/>
               </w:rPr>
             </w:pPr>
-            <w:proofErr w:type="spellStart"/>
             <w:r>
               <w:rPr>
                 <w:rFonts w:ascii="Arial" w:hAnsi="Arial" w:cs="Arial"/>
@@ -2951,7 +2871,6 @@
               </w:rPr>
               <w:t>sifLokVracanja</w:t>
             </w:r>
-            <w:proofErr w:type="spellEnd"/>
           </w:p>
           <w:p>
             <w:pPr>
@@ -2961,7 +2880,6 @@
                 <w:szCs w:val="20"/>
               </w:rPr>
             </w:pPr>
-            <w:proofErr w:type="spellStart"/>
             <w:r>
               <w:rPr>
                 <w:rFonts w:ascii="Arial" w:hAnsi="Arial" w:cs="Arial"/>
@@ -2970,15 +2888,13 @@
               </w:rPr>
               <w:t>iznosNajma</w:t>
             </w:r>
-            <w:proofErr w:type="spellEnd"/>
-          </w:p>
-          <w:p>
-            <w:pPr>
-              <w:rPr>
-                <w:rFonts w:ascii="Arial" w:hAnsi="Arial" w:cs="Arial"/>
-              </w:rPr>
-            </w:pPr>
-            <w:proofErr w:type="spellStart"/>
+          </w:p>
+          <w:p>
+            <w:pPr>
+              <w:rPr>
+                <w:rFonts w:ascii="Arial" w:hAnsi="Arial" w:cs="Arial"/>
+              </w:rPr>
+            </w:pPr>
             <w:r>
               <w:rPr>
                 <w:rFonts w:ascii="Arial" w:hAnsi="Arial" w:cs="Arial"/>
@@ -2987,7 +2903,6 @@
               </w:rPr>
               <w:t>zavrsen</w:t>
             </w:r>
-            <w:proofErr w:type="spellEnd"/>
           </w:p>
         </w:tc>
       </w:tr>

</xml_diff>

<commit_message>
Ažuriran relacijski model baze
</commit_message>
<xml_diff>
--- a/Dokumenti/Filip Pavic Zavrsni - aplikacija za iznajmljivanje.docx
+++ b/Dokumenti/Filip Pavic Zavrsni - aplikacija za iznajmljivanje.docx
@@ -1,6 +1,6 @@
 
 <file path=word/document.xml><?xml version="1.0" encoding="utf-8"?>
-<w:document xmlns:wpc="http://schemas.microsoft.com/office/word/2010/wordprocessingCanvas" xmlns:cx="http://schemas.microsoft.com/office/drawing/2014/chartex" xmlns:cx1="http://schemas.microsoft.com/office/drawing/2015/9/8/chartex" xmlns:cx2="http://schemas.microsoft.com/office/drawing/2015/10/21/chartex" xmlns:cx3="http://schemas.microsoft.com/office/drawing/2016/5/9/chartex" xmlns:cx4="http://schemas.microsoft.com/office/drawing/2016/5/10/chartex" xmlns:cx5="http://schemas.microsoft.com/office/drawing/2016/5/11/chartex" xmlns:cx6="http://schemas.microsoft.com/office/drawing/2016/5/12/chartex" xmlns:cx7="http://schemas.microsoft.com/office/drawing/2016/5/13/chartex" xmlns:cx8="http://schemas.microsoft.com/office/drawing/2016/5/14/chartex" xmlns:mc="http://schemas.openxmlformats.org/markup-compatibility/2006" xmlns:aink="http://schemas.microsoft.com/office/drawing/2016/ink" xmlns:am3d="http://schemas.microsoft.com/office/drawing/2017/model3d" xmlns:o="urn:schemas-microsoft-com:office:office" xmlns:r="http://schemas.openxmlformats.org/officeDocument/2006/relationships" xmlns:m="http://schemas.openxmlformats.org/officeDocument/2006/math" xmlns:v="urn:schemas-microsoft-com:vml" xmlns:wp14="http://schemas.microsoft.com/office/word/2010/wordprocessingDrawing" xmlns:wp="http://schemas.openxmlformats.org/drawingml/2006/wordprocessingDrawing" xmlns:w10="urn:schemas-microsoft-com:office:word" xmlns:w="http://schemas.openxmlformats.org/wordprocessingml/2006/main" xmlns:w14="http://schemas.microsoft.com/office/word/2010/wordml" xmlns:w15="http://schemas.microsoft.com/office/word/2012/wordml" xmlns:w16cid="http://schemas.microsoft.com/office/word/2016/wordml/cid" xmlns:w16se="http://schemas.microsoft.com/office/word/2015/wordml/symex" xmlns:wpg="http://schemas.microsoft.com/office/word/2010/wordprocessingGroup" xmlns:wpi="http://schemas.microsoft.com/office/word/2010/wordprocessingInk" xmlns:wne="http://schemas.microsoft.com/office/word/2006/wordml" xmlns:wps="http://schemas.microsoft.com/office/word/2010/wordprocessingShape" mc:Ignorable="w14 w15 w16se w16cid wp14">
+<w:document xmlns:wpc="http://schemas.microsoft.com/office/word/2010/wordprocessingCanvas" xmlns:cx="http://schemas.microsoft.com/office/drawing/2014/chartex" xmlns:cx1="http://schemas.microsoft.com/office/drawing/2015/9/8/chartex" xmlns:cx2="http://schemas.microsoft.com/office/drawing/2015/10/21/chartex" xmlns:cx3="http://schemas.microsoft.com/office/drawing/2016/5/9/chartex" xmlns:cx4="http://schemas.microsoft.com/office/drawing/2016/5/10/chartex" xmlns:cx5="http://schemas.microsoft.com/office/drawing/2016/5/11/chartex" xmlns:cx6="http://schemas.microsoft.com/office/drawing/2016/5/12/chartex" xmlns:cx7="http://schemas.microsoft.com/office/drawing/2016/5/13/chartex" xmlns:cx8="http://schemas.microsoft.com/office/drawing/2016/5/14/chartex" xmlns:mc="http://schemas.openxmlformats.org/markup-compatibility/2006" xmlns:aink="http://schemas.microsoft.com/office/drawing/2016/ink" xmlns:am3d="http://schemas.microsoft.com/office/drawing/2017/model3d" xmlns:o="urn:schemas-microsoft-com:office:office" xmlns:r="http://schemas.openxmlformats.org/officeDocument/2006/relationships" xmlns:m="http://schemas.openxmlformats.org/officeDocument/2006/math" xmlns:v="urn:schemas-microsoft-com:vml" xmlns:wp14="http://schemas.microsoft.com/office/word/2010/wordprocessingDrawing" xmlns:wp="http://schemas.openxmlformats.org/drawingml/2006/wordprocessingDrawing" xmlns:w10="urn:schemas-microsoft-com:office:word" xmlns:w="http://schemas.openxmlformats.org/wordprocessingml/2006/main" xmlns:w14="http://schemas.microsoft.com/office/word/2010/wordml" xmlns:w15="http://schemas.microsoft.com/office/word/2012/wordml" xmlns:w16cex="http://schemas.microsoft.com/office/word/2018/wordml/cex" xmlns:w16cid="http://schemas.microsoft.com/office/word/2016/wordml/cid" xmlns:w16="http://schemas.microsoft.com/office/word/2018/wordml" xmlns:w16se="http://schemas.microsoft.com/office/word/2015/wordml/symex" xmlns:wpg="http://schemas.microsoft.com/office/word/2010/wordprocessingGroup" xmlns:wpi="http://schemas.microsoft.com/office/word/2010/wordprocessingInk" xmlns:wne="http://schemas.microsoft.com/office/word/2006/wordml" xmlns:wps="http://schemas.microsoft.com/office/word/2010/wordprocessingShape" mc:Ignorable="w14 w15 w16se w16cid w16 w16cex wp14">
   <w:body>
     <w:p>
       <w:pPr>
@@ -901,8 +901,8 @@
         </w:rPr>
         <w:drawing>
           <wp:inline distT="0" distB="0" distL="0" distR="0">
-            <wp:extent cx="6214373" cy="4058454"/>
-            <wp:effectExtent l="0" t="0" r="0" b="0"/>
+            <wp:extent cx="5977534" cy="4058454"/>
+            <wp:effectExtent l="0" t="0" r="4445" b="0"/>
             <wp:docPr id="2" name="Slika 2"/>
             <wp:cNvGraphicFramePr>
               <a:graphicFrameLocks xmlns:a="http://schemas.openxmlformats.org/drawingml/2006/main" noChangeAspect="1"/>
@@ -929,7 +929,7 @@
                   <pic:spPr>
                     <a:xfrm>
                       <a:off x="0" y="0"/>
-                      <a:ext cx="6214373" cy="4058454"/>
+                      <a:ext cx="5977534" cy="4058454"/>
                     </a:xfrm>
                     <a:prstGeom prst="rect">
                       <a:avLst/>
@@ -971,9 +971,9 @@
       </w:tblPr>
       <w:tblGrid>
         <w:gridCol w:w="1635"/>
-        <w:gridCol w:w="3078"/>
+        <w:gridCol w:w="2861"/>
         <w:gridCol w:w="1843"/>
-        <w:gridCol w:w="2506"/>
+        <w:gridCol w:w="2723"/>
       </w:tblGrid>
       <w:tr>
         <w:tc>
@@ -1117,7 +1117,19 @@
               <w:rPr>
                 <w:rFonts w:ascii="Arial" w:hAnsi="Arial" w:cs="Arial"/>
               </w:rPr>
-              <w:t>Registrirani korisnik sustava. Evidentira se ime i prezime, datum rođenja (korisnik mora imati najmanje 18 godina), korisničko ime, lozinka te mail. Konačno, evidentira se vrsta korisnika.</w:t>
+              <w:t>Registrirani korisnik sustava. Evidentira se ime i prezime, datum rođenja (korisnik mora imati najmanje 18 godina), korisničko ime, lozinka te mail. Konačno, evidentira se vrsta korisnika</w:t>
+            </w:r>
+            <w:r>
+              <w:rPr>
+                <w:rFonts w:ascii="Arial" w:hAnsi="Arial" w:cs="Arial"/>
+              </w:rPr>
+              <w:t xml:space="preserve"> i točno vrijeme registracije</w:t>
+            </w:r>
+            <w:r>
+              <w:rPr>
+                <w:rFonts w:ascii="Arial" w:hAnsi="Arial" w:cs="Arial"/>
+              </w:rPr>
+              <w:t>.</w:t>
             </w:r>
           </w:p>
         </w:tc>
@@ -1239,6 +1251,19 @@
                 <w:rFonts w:ascii="Arial" w:hAnsi="Arial" w:cs="Arial"/>
               </w:rPr>
               <w:t>sifVrstaKorisnik</w:t>
+            </w:r>
+          </w:p>
+          <w:p>
+            <w:pPr>
+              <w:rPr>
+                <w:rFonts w:ascii="Arial" w:hAnsi="Arial" w:cs="Arial"/>
+              </w:rPr>
+            </w:pPr>
+            <w:r>
+              <w:rPr>
+                <w:rFonts w:ascii="Arial" w:hAnsi="Arial" w:cs="Arial"/>
+              </w:rPr>
+              <w:t>datumVrijemeRegistracija</w:t>
             </w:r>
           </w:p>
         </w:tc>
@@ -1523,7 +1548,7 @@
               <w:rPr>
                 <w:rFonts w:ascii="Arial" w:hAnsi="Arial" w:cs="Arial"/>
               </w:rPr>
-              <w:t>Vrste motora koji se ugrađuju u automobile, npr. 1.6 benzinski, 2.0 diesel…</w:t>
+              <w:t>Vrste motora koji se ugrađuju u automobile, npr. benzinski, diesel…</w:t>
             </w:r>
           </w:p>
         </w:tc>
@@ -1697,8 +1722,6 @@
               </w:rPr>
               <w:t xml:space="preserve"> te URL slike modela</w:t>
             </w:r>
-            <w:bookmarkStart w:id="0" w:name="_GoBack"/>
-            <w:bookmarkEnd w:id="0"/>
             <w:r>
               <w:rPr>
                 <w:rFonts w:ascii="Arial" w:hAnsi="Arial" w:cs="Arial"/>
@@ -1709,13 +1732,19 @@
               <w:rPr>
                 <w:rFonts w:ascii="Arial" w:hAnsi="Arial" w:cs="Arial"/>
               </w:rPr>
-              <w:t xml:space="preserve">7 </w:t>
-            </w:r>
-            <w:r>
-              <w:rPr>
-                <w:rFonts w:ascii="Arial" w:hAnsi="Arial" w:cs="Arial"/>
-              </w:rPr>
-              <w:t>1.6 diesel</w:t>
+              <w:t>7</w:t>
+            </w:r>
+            <w:r>
+              <w:rPr>
+                <w:rFonts w:ascii="Arial" w:hAnsi="Arial" w:cs="Arial"/>
+              </w:rPr>
+              <w:t xml:space="preserve"> diesel</w:t>
+            </w:r>
+            <w:r>
+              <w:rPr>
+                <w:rFonts w:ascii="Arial" w:hAnsi="Arial" w:cs="Arial"/>
+              </w:rPr>
+              <w:t>, ručni mjenjač</w:t>
             </w:r>
             <w:r>
               <w:rPr>
@@ -2015,7 +2044,37 @@
               <w:rPr>
                 <w:rFonts w:ascii="Arial" w:hAnsi="Arial" w:cs="Arial"/>
               </w:rPr>
-              <w:t xml:space="preserve"> te prijeđeni kilometri.</w:t>
+              <w:t xml:space="preserve">, </w:t>
+            </w:r>
+            <w:r>
+              <w:rPr>
+                <w:rFonts w:ascii="Arial" w:hAnsi="Arial" w:cs="Arial"/>
+              </w:rPr>
+              <w:t>prijeđeni kilometri</w:t>
+            </w:r>
+            <w:r>
+              <w:rPr>
+                <w:rFonts w:ascii="Arial" w:hAnsi="Arial" w:cs="Arial"/>
+              </w:rPr>
+              <w:t xml:space="preserve"> i zastavica aktivnosti (ovisno o tome je li vozilo u opticaju</w:t>
+            </w:r>
+            <w:r>
+              <w:rPr>
+                <w:rFonts w:ascii="Arial" w:hAnsi="Arial" w:cs="Arial"/>
+              </w:rPr>
+              <w:t>/funkciji</w:t>
+            </w:r>
+            <w:r>
+              <w:rPr>
+                <w:rFonts w:ascii="Arial" w:hAnsi="Arial" w:cs="Arial"/>
+              </w:rPr>
+              <w:t>)</w:t>
+            </w:r>
+            <w:r>
+              <w:rPr>
+                <w:rFonts w:ascii="Arial" w:hAnsi="Arial" w:cs="Arial"/>
+              </w:rPr>
+              <w:t>.</w:t>
             </w:r>
           </w:p>
         </w:tc>
@@ -2078,6 +2137,19 @@
                 <w:rFonts w:ascii="Arial" w:hAnsi="Arial" w:cs="Arial"/>
               </w:rPr>
               <w:t>kilometraza</w:t>
+            </w:r>
+          </w:p>
+          <w:p>
+            <w:pPr>
+              <w:rPr>
+                <w:rFonts w:ascii="Arial" w:hAnsi="Arial" w:cs="Arial"/>
+              </w:rPr>
+            </w:pPr>
+            <w:r>
+              <w:rPr>
+                <w:rFonts w:ascii="Arial" w:hAnsi="Arial" w:cs="Arial"/>
+              </w:rPr>
+              <w:t>aktivno</w:t>
             </w:r>
           </w:p>
         </w:tc>
@@ -2353,13 +2425,25 @@
               <w:rPr>
                 <w:rFonts w:ascii="Arial" w:hAnsi="Arial" w:cs="Arial"/>
               </w:rPr>
-              <w:t xml:space="preserve"> </w:t>
-            </w:r>
-            <w:r>
-              <w:rPr>
-                <w:rFonts w:ascii="Arial" w:hAnsi="Arial" w:cs="Arial"/>
-              </w:rPr>
-              <w:t>te poštanski broj grada.</w:t>
+              <w:t xml:space="preserve">, </w:t>
+            </w:r>
+            <w:r>
+              <w:rPr>
+                <w:rFonts w:ascii="Arial" w:hAnsi="Arial" w:cs="Arial"/>
+              </w:rPr>
+              <w:t>poštanski broj grada</w:t>
+            </w:r>
+            <w:r>
+              <w:rPr>
+                <w:rFonts w:ascii="Arial" w:hAnsi="Arial" w:cs="Arial"/>
+              </w:rPr>
+              <w:t xml:space="preserve"> te zastavica koja označava aktivnost lokacije</w:t>
+            </w:r>
+            <w:r>
+              <w:rPr>
+                <w:rFonts w:ascii="Arial" w:hAnsi="Arial" w:cs="Arial"/>
+              </w:rPr>
+              <w:t>.</w:t>
             </w:r>
           </w:p>
         </w:tc>
@@ -2422,6 +2506,19 @@
                 <w:rFonts w:ascii="Arial" w:hAnsi="Arial" w:cs="Arial"/>
               </w:rPr>
               <w:t>pbrMjesto</w:t>
+            </w:r>
+          </w:p>
+          <w:p>
+            <w:pPr>
+              <w:rPr>
+                <w:rFonts w:ascii="Arial" w:hAnsi="Arial" w:cs="Arial"/>
+              </w:rPr>
+            </w:pPr>
+            <w:r>
+              <w:rPr>
+                <w:rFonts w:ascii="Arial" w:hAnsi="Arial" w:cs="Arial"/>
+              </w:rPr>
+              <w:t>aktivna</w:t>
             </w:r>
           </w:p>
         </w:tc>
@@ -2444,6 +2541,7 @@
               <w:rPr>
                 <w:rFonts w:ascii="Arial" w:hAnsi="Arial" w:cs="Arial"/>
               </w:rPr>
+              <w:lastRenderedPageBreak/>
               <w:t>mjesto</w:t>
             </w:r>
           </w:p>
@@ -2534,7 +2632,6 @@
               <w:rPr>
                 <w:rFonts w:ascii="Arial" w:hAnsi="Arial" w:cs="Arial"/>
               </w:rPr>
-              <w:lastRenderedPageBreak/>
               <w:t>drzava</w:t>
             </w:r>
           </w:p>
@@ -2660,7 +2757,13 @@
               <w:rPr>
                 <w:rFonts w:ascii="Arial" w:hAnsi="Arial" w:cs="Arial"/>
               </w:rPr>
-              <w:t xml:space="preserve">, ukupna cijena najma te </w:t>
+              <w:t>, ukupna cijena najma</w:t>
+            </w:r>
+            <w:r>
+              <w:rPr>
+                <w:rFonts w:ascii="Arial" w:hAnsi="Arial" w:cs="Arial"/>
+              </w:rPr>
+              <w:t xml:space="preserve">, </w:t>
             </w:r>
             <w:r>
               <w:rPr>
@@ -2672,13 +2775,25 @@
               <w:rPr>
                 <w:rFonts w:ascii="Arial" w:hAnsi="Arial" w:cs="Arial"/>
               </w:rPr>
-              <w:t>zastavica završenosti najma</w:t>
-            </w:r>
-            <w:r>
-              <w:rPr>
-                <w:rFonts w:ascii="Arial" w:hAnsi="Arial" w:cs="Arial"/>
-              </w:rPr>
-              <w:t>).</w:t>
+              <w:t>zastavica završenosti</w:t>
+            </w:r>
+            <w:r>
+              <w:rPr>
+                <w:rFonts w:ascii="Arial" w:hAnsi="Arial" w:cs="Arial"/>
+              </w:rPr>
+              <w:t>)</w:t>
+            </w:r>
+            <w:r>
+              <w:rPr>
+                <w:rFonts w:ascii="Arial" w:hAnsi="Arial" w:cs="Arial"/>
+              </w:rPr>
+              <w:t xml:space="preserve"> te točno vrijeme zaprimanja rezervacije najma</w:t>
+            </w:r>
+            <w:r>
+              <w:rPr>
+                <w:rFonts w:ascii="Arial" w:hAnsi="Arial" w:cs="Arial"/>
+              </w:rPr>
+              <w:t>.</w:t>
             </w:r>
           </w:p>
         </w:tc>
@@ -2893,15 +3008,32 @@
             <w:pPr>
               <w:rPr>
                 <w:rFonts w:ascii="Arial" w:hAnsi="Arial" w:cs="Arial"/>
-              </w:rPr>
-            </w:pPr>
-            <w:r>
-              <w:rPr>
-                <w:rFonts w:ascii="Arial" w:hAnsi="Arial" w:cs="Arial"/>
                 <w:sz w:val="20"/>
                 <w:szCs w:val="20"/>
               </w:rPr>
+            </w:pPr>
+            <w:r>
+              <w:rPr>
+                <w:rFonts w:ascii="Arial" w:hAnsi="Arial" w:cs="Arial"/>
+                <w:sz w:val="20"/>
+                <w:szCs w:val="20"/>
+              </w:rPr>
               <w:t>zavrsen</w:t>
+            </w:r>
+          </w:p>
+          <w:p>
+            <w:pPr>
+              <w:rPr>
+                <w:rFonts w:ascii="Arial" w:hAnsi="Arial" w:cs="Arial"/>
+              </w:rPr>
+            </w:pPr>
+            <w:r>
+              <w:rPr>
+                <w:rFonts w:ascii="Arial" w:hAnsi="Arial" w:cs="Arial"/>
+                <w:sz w:val="20"/>
+                <w:szCs w:val="20"/>
+              </w:rPr>
+              <w:t>datumVrijemeNajam</w:t>
             </w:r>
           </w:p>
         </w:tc>
@@ -2925,7 +3057,7 @@
 </file>
 
 <file path=word/endnotes.xml><?xml version="1.0" encoding="utf-8"?>
-<w:endnotes xmlns:wpc="http://schemas.microsoft.com/office/word/2010/wordprocessingCanvas" xmlns:cx="http://schemas.microsoft.com/office/drawing/2014/chartex" xmlns:cx1="http://schemas.microsoft.com/office/drawing/2015/9/8/chartex" xmlns:cx2="http://schemas.microsoft.com/office/drawing/2015/10/21/chartex" xmlns:cx3="http://schemas.microsoft.com/office/drawing/2016/5/9/chartex" xmlns:cx4="http://schemas.microsoft.com/office/drawing/2016/5/10/chartex" xmlns:cx5="http://schemas.microsoft.com/office/drawing/2016/5/11/chartex" xmlns:cx6="http://schemas.microsoft.com/office/drawing/2016/5/12/chartex" xmlns:cx7="http://schemas.microsoft.com/office/drawing/2016/5/13/chartex" xmlns:cx8="http://schemas.microsoft.com/office/drawing/2016/5/14/chartex" xmlns:mc="http://schemas.openxmlformats.org/markup-compatibility/2006" xmlns:aink="http://schemas.microsoft.com/office/drawing/2016/ink" xmlns:am3d="http://schemas.microsoft.com/office/drawing/2017/model3d" xmlns:o="urn:schemas-microsoft-com:office:office" xmlns:r="http://schemas.openxmlformats.org/officeDocument/2006/relationships" xmlns:m="http://schemas.openxmlformats.org/officeDocument/2006/math" xmlns:v="urn:schemas-microsoft-com:vml" xmlns:wp14="http://schemas.microsoft.com/office/word/2010/wordprocessingDrawing" xmlns:wp="http://schemas.openxmlformats.org/drawingml/2006/wordprocessingDrawing" xmlns:w10="urn:schemas-microsoft-com:office:word" xmlns:w="http://schemas.openxmlformats.org/wordprocessingml/2006/main" xmlns:w14="http://schemas.microsoft.com/office/word/2010/wordml" xmlns:w15="http://schemas.microsoft.com/office/word/2012/wordml" xmlns:w16cid="http://schemas.microsoft.com/office/word/2016/wordml/cid" xmlns:w16se="http://schemas.microsoft.com/office/word/2015/wordml/symex" xmlns:wpg="http://schemas.microsoft.com/office/word/2010/wordprocessingGroup" xmlns:wpi="http://schemas.microsoft.com/office/word/2010/wordprocessingInk" xmlns:wne="http://schemas.microsoft.com/office/word/2006/wordml" xmlns:wps="http://schemas.microsoft.com/office/word/2010/wordprocessingShape" mc:Ignorable="w14 w15 w16se w16cid wp14">
+<w:endnotes xmlns:wpc="http://schemas.microsoft.com/office/word/2010/wordprocessingCanvas" xmlns:cx="http://schemas.microsoft.com/office/drawing/2014/chartex" xmlns:cx1="http://schemas.microsoft.com/office/drawing/2015/9/8/chartex" xmlns:cx2="http://schemas.microsoft.com/office/drawing/2015/10/21/chartex" xmlns:cx3="http://schemas.microsoft.com/office/drawing/2016/5/9/chartex" xmlns:cx4="http://schemas.microsoft.com/office/drawing/2016/5/10/chartex" xmlns:cx5="http://schemas.microsoft.com/office/drawing/2016/5/11/chartex" xmlns:cx6="http://schemas.microsoft.com/office/drawing/2016/5/12/chartex" xmlns:cx7="http://schemas.microsoft.com/office/drawing/2016/5/13/chartex" xmlns:cx8="http://schemas.microsoft.com/office/drawing/2016/5/14/chartex" xmlns:mc="http://schemas.openxmlformats.org/markup-compatibility/2006" xmlns:aink="http://schemas.microsoft.com/office/drawing/2016/ink" xmlns:am3d="http://schemas.microsoft.com/office/drawing/2017/model3d" xmlns:o="urn:schemas-microsoft-com:office:office" xmlns:r="http://schemas.openxmlformats.org/officeDocument/2006/relationships" xmlns:m="http://schemas.openxmlformats.org/officeDocument/2006/math" xmlns:v="urn:schemas-microsoft-com:vml" xmlns:wp14="http://schemas.microsoft.com/office/word/2010/wordprocessingDrawing" xmlns:wp="http://schemas.openxmlformats.org/drawingml/2006/wordprocessingDrawing" xmlns:w10="urn:schemas-microsoft-com:office:word" xmlns:w="http://schemas.openxmlformats.org/wordprocessingml/2006/main" xmlns:w14="http://schemas.microsoft.com/office/word/2010/wordml" xmlns:w15="http://schemas.microsoft.com/office/word/2012/wordml" xmlns:w16cex="http://schemas.microsoft.com/office/word/2018/wordml/cex" xmlns:w16cid="http://schemas.microsoft.com/office/word/2016/wordml/cid" xmlns:w16="http://schemas.microsoft.com/office/word/2018/wordml" xmlns:w16se="http://schemas.microsoft.com/office/word/2015/wordml/symex" xmlns:wpg="http://schemas.microsoft.com/office/word/2010/wordprocessingGroup" xmlns:wpi="http://schemas.microsoft.com/office/word/2010/wordprocessingInk" xmlns:wne="http://schemas.microsoft.com/office/word/2006/wordml" xmlns:wps="http://schemas.microsoft.com/office/word/2010/wordprocessingShape" mc:Ignorable="w14 w15 w16se w16cid w16 w16cex wp14">
   <w:endnote w:type="separator" w:id="-1">
     <w:p>
       <w:pPr>
@@ -2950,7 +3082,7 @@
 </file>
 
 <file path=word/footnotes.xml><?xml version="1.0" encoding="utf-8"?>
-<w:footnotes xmlns:wpc="http://schemas.microsoft.com/office/word/2010/wordprocessingCanvas" xmlns:cx="http://schemas.microsoft.com/office/drawing/2014/chartex" xmlns:cx1="http://schemas.microsoft.com/office/drawing/2015/9/8/chartex" xmlns:cx2="http://schemas.microsoft.com/office/drawing/2015/10/21/chartex" xmlns:cx3="http://schemas.microsoft.com/office/drawing/2016/5/9/chartex" xmlns:cx4="http://schemas.microsoft.com/office/drawing/2016/5/10/chartex" xmlns:cx5="http://schemas.microsoft.com/office/drawing/2016/5/11/chartex" xmlns:cx6="http://schemas.microsoft.com/office/drawing/2016/5/12/chartex" xmlns:cx7="http://schemas.microsoft.com/office/drawing/2016/5/13/chartex" xmlns:cx8="http://schemas.microsoft.com/office/drawing/2016/5/14/chartex" xmlns:mc="http://schemas.openxmlformats.org/markup-compatibility/2006" xmlns:aink="http://schemas.microsoft.com/office/drawing/2016/ink" xmlns:am3d="http://schemas.microsoft.com/office/drawing/2017/model3d" xmlns:o="urn:schemas-microsoft-com:office:office" xmlns:r="http://schemas.openxmlformats.org/officeDocument/2006/relationships" xmlns:m="http://schemas.openxmlformats.org/officeDocument/2006/math" xmlns:v="urn:schemas-microsoft-com:vml" xmlns:wp14="http://schemas.microsoft.com/office/word/2010/wordprocessingDrawing" xmlns:wp="http://schemas.openxmlformats.org/drawingml/2006/wordprocessingDrawing" xmlns:w10="urn:schemas-microsoft-com:office:word" xmlns:w="http://schemas.openxmlformats.org/wordprocessingml/2006/main" xmlns:w14="http://schemas.microsoft.com/office/word/2010/wordml" xmlns:w15="http://schemas.microsoft.com/office/word/2012/wordml" xmlns:w16cid="http://schemas.microsoft.com/office/word/2016/wordml/cid" xmlns:w16se="http://schemas.microsoft.com/office/word/2015/wordml/symex" xmlns:wpg="http://schemas.microsoft.com/office/word/2010/wordprocessingGroup" xmlns:wpi="http://schemas.microsoft.com/office/word/2010/wordprocessingInk" xmlns:wne="http://schemas.microsoft.com/office/word/2006/wordml" xmlns:wps="http://schemas.microsoft.com/office/word/2010/wordprocessingShape" mc:Ignorable="w14 w15 w16se w16cid wp14">
+<w:footnotes xmlns:wpc="http://schemas.microsoft.com/office/word/2010/wordprocessingCanvas" xmlns:cx="http://schemas.microsoft.com/office/drawing/2014/chartex" xmlns:cx1="http://schemas.microsoft.com/office/drawing/2015/9/8/chartex" xmlns:cx2="http://schemas.microsoft.com/office/drawing/2015/10/21/chartex" xmlns:cx3="http://schemas.microsoft.com/office/drawing/2016/5/9/chartex" xmlns:cx4="http://schemas.microsoft.com/office/drawing/2016/5/10/chartex" xmlns:cx5="http://schemas.microsoft.com/office/drawing/2016/5/11/chartex" xmlns:cx6="http://schemas.microsoft.com/office/drawing/2016/5/12/chartex" xmlns:cx7="http://schemas.microsoft.com/office/drawing/2016/5/13/chartex" xmlns:cx8="http://schemas.microsoft.com/office/drawing/2016/5/14/chartex" xmlns:mc="http://schemas.openxmlformats.org/markup-compatibility/2006" xmlns:aink="http://schemas.microsoft.com/office/drawing/2016/ink" xmlns:am3d="http://schemas.microsoft.com/office/drawing/2017/model3d" xmlns:o="urn:schemas-microsoft-com:office:office" xmlns:r="http://schemas.openxmlformats.org/officeDocument/2006/relationships" xmlns:m="http://schemas.openxmlformats.org/officeDocument/2006/math" xmlns:v="urn:schemas-microsoft-com:vml" xmlns:wp14="http://schemas.microsoft.com/office/word/2010/wordprocessingDrawing" xmlns:wp="http://schemas.openxmlformats.org/drawingml/2006/wordprocessingDrawing" xmlns:w10="urn:schemas-microsoft-com:office:word" xmlns:w="http://schemas.openxmlformats.org/wordprocessingml/2006/main" xmlns:w14="http://schemas.microsoft.com/office/word/2010/wordml" xmlns:w15="http://schemas.microsoft.com/office/word/2012/wordml" xmlns:w16cex="http://schemas.microsoft.com/office/word/2018/wordml/cex" xmlns:w16cid="http://schemas.microsoft.com/office/word/2016/wordml/cid" xmlns:w16="http://schemas.microsoft.com/office/word/2018/wordml" xmlns:w16se="http://schemas.microsoft.com/office/word/2015/wordml/symex" xmlns:wpg="http://schemas.microsoft.com/office/word/2010/wordprocessingGroup" xmlns:wpi="http://schemas.microsoft.com/office/word/2010/wordprocessingInk" xmlns:wne="http://schemas.microsoft.com/office/word/2006/wordml" xmlns:wps="http://schemas.microsoft.com/office/word/2010/wordprocessingShape" mc:Ignorable="w14 w15 w16se w16cid w16 w16cex wp14">
   <w:footnote w:type="separator" w:id="-1">
     <w:p>
       <w:pPr>
@@ -2975,7 +3107,7 @@
 </file>
 
 <file path=word/numbering.xml><?xml version="1.0" encoding="utf-8"?>
-<w:numbering xmlns:wpc="http://schemas.microsoft.com/office/word/2010/wordprocessingCanvas" xmlns:cx="http://schemas.microsoft.com/office/drawing/2014/chartex" xmlns:cx1="http://schemas.microsoft.com/office/drawing/2015/9/8/chartex" xmlns:cx2="http://schemas.microsoft.com/office/drawing/2015/10/21/chartex" xmlns:cx3="http://schemas.microsoft.com/office/drawing/2016/5/9/chartex" xmlns:cx4="http://schemas.microsoft.com/office/drawing/2016/5/10/chartex" xmlns:cx5="http://schemas.microsoft.com/office/drawing/2016/5/11/chartex" xmlns:cx6="http://schemas.microsoft.com/office/drawing/2016/5/12/chartex" xmlns:cx7="http://schemas.microsoft.com/office/drawing/2016/5/13/chartex" xmlns:cx8="http://schemas.microsoft.com/office/drawing/2016/5/14/chartex" xmlns:mc="http://schemas.openxmlformats.org/markup-compatibility/2006" xmlns:aink="http://schemas.microsoft.com/office/drawing/2016/ink" xmlns:am3d="http://schemas.microsoft.com/office/drawing/2017/model3d" xmlns:o="urn:schemas-microsoft-com:office:office" xmlns:r="http://schemas.openxmlformats.org/officeDocument/2006/relationships" xmlns:m="http://schemas.openxmlformats.org/officeDocument/2006/math" xmlns:v="urn:schemas-microsoft-com:vml" xmlns:wp14="http://schemas.microsoft.com/office/word/2010/wordprocessingDrawing" xmlns:wp="http://schemas.openxmlformats.org/drawingml/2006/wordprocessingDrawing" xmlns:w10="urn:schemas-microsoft-com:office:word" xmlns:w="http://schemas.openxmlformats.org/wordprocessingml/2006/main" xmlns:w14="http://schemas.microsoft.com/office/word/2010/wordml" xmlns:w15="http://schemas.microsoft.com/office/word/2012/wordml" xmlns:w16cid="http://schemas.microsoft.com/office/word/2016/wordml/cid" xmlns:w16se="http://schemas.microsoft.com/office/word/2015/wordml/symex" xmlns:wpg="http://schemas.microsoft.com/office/word/2010/wordprocessingGroup" xmlns:wpi="http://schemas.microsoft.com/office/word/2010/wordprocessingInk" xmlns:wne="http://schemas.microsoft.com/office/word/2006/wordml" xmlns:wps="http://schemas.microsoft.com/office/word/2010/wordprocessingShape" mc:Ignorable="w14 w15 w16se w16cid wp14">
+<w:numbering xmlns:wpc="http://schemas.microsoft.com/office/word/2010/wordprocessingCanvas" xmlns:cx="http://schemas.microsoft.com/office/drawing/2014/chartex" xmlns:cx1="http://schemas.microsoft.com/office/drawing/2015/9/8/chartex" xmlns:cx2="http://schemas.microsoft.com/office/drawing/2015/10/21/chartex" xmlns:cx3="http://schemas.microsoft.com/office/drawing/2016/5/9/chartex" xmlns:cx4="http://schemas.microsoft.com/office/drawing/2016/5/10/chartex" xmlns:cx5="http://schemas.microsoft.com/office/drawing/2016/5/11/chartex" xmlns:cx6="http://schemas.microsoft.com/office/drawing/2016/5/12/chartex" xmlns:cx7="http://schemas.microsoft.com/office/drawing/2016/5/13/chartex" xmlns:cx8="http://schemas.microsoft.com/office/drawing/2016/5/14/chartex" xmlns:mc="http://schemas.openxmlformats.org/markup-compatibility/2006" xmlns:aink="http://schemas.microsoft.com/office/drawing/2016/ink" xmlns:am3d="http://schemas.microsoft.com/office/drawing/2017/model3d" xmlns:o="urn:schemas-microsoft-com:office:office" xmlns:r="http://schemas.openxmlformats.org/officeDocument/2006/relationships" xmlns:m="http://schemas.openxmlformats.org/officeDocument/2006/math" xmlns:v="urn:schemas-microsoft-com:vml" xmlns:wp14="http://schemas.microsoft.com/office/word/2010/wordprocessingDrawing" xmlns:wp="http://schemas.openxmlformats.org/drawingml/2006/wordprocessingDrawing" xmlns:w10="urn:schemas-microsoft-com:office:word" xmlns:w="http://schemas.openxmlformats.org/wordprocessingml/2006/main" xmlns:w14="http://schemas.microsoft.com/office/word/2010/wordml" xmlns:w15="http://schemas.microsoft.com/office/word/2012/wordml" xmlns:w16cex="http://schemas.microsoft.com/office/word/2018/wordml/cex" xmlns:w16cid="http://schemas.microsoft.com/office/word/2016/wordml/cid" xmlns:w16="http://schemas.microsoft.com/office/word/2018/wordml" xmlns:w16se="http://schemas.microsoft.com/office/word/2015/wordml/symex" xmlns:wpg="http://schemas.microsoft.com/office/word/2010/wordprocessingGroup" xmlns:wpi="http://schemas.microsoft.com/office/word/2010/wordprocessingInk" xmlns:wne="http://schemas.microsoft.com/office/word/2006/wordml" xmlns:wps="http://schemas.microsoft.com/office/word/2010/wordprocessingShape" mc:Ignorable="w14 w15 w16se w16cid w16 w16cex wp14">
   <w:abstractNum w:abstractNumId="0" w15:restartNumberingAfterBreak="0">
     <w:nsid w:val="1C895B08"/>
     <w:multiLevelType w:val="hybridMultilevel"/>
@@ -3069,7 +3201,7 @@
 </file>
 
 <file path=word/styles.xml><?xml version="1.0" encoding="utf-8"?>
-<w:styles xmlns:mc="http://schemas.openxmlformats.org/markup-compatibility/2006" xmlns:r="http://schemas.openxmlformats.org/officeDocument/2006/relationships" xmlns:w="http://schemas.openxmlformats.org/wordprocessingml/2006/main" xmlns:w14="http://schemas.microsoft.com/office/word/2010/wordml" xmlns:w15="http://schemas.microsoft.com/office/word/2012/wordml" xmlns:w16cid="http://schemas.microsoft.com/office/word/2016/wordml/cid" xmlns:w16se="http://schemas.microsoft.com/office/word/2015/wordml/symex" mc:Ignorable="w14 w15 w16se w16cid">
+<w:styles xmlns:mc="http://schemas.openxmlformats.org/markup-compatibility/2006" xmlns:r="http://schemas.openxmlformats.org/officeDocument/2006/relationships" xmlns:w="http://schemas.openxmlformats.org/wordprocessingml/2006/main" xmlns:w14="http://schemas.microsoft.com/office/word/2010/wordml" xmlns:w15="http://schemas.microsoft.com/office/word/2012/wordml" xmlns:w16cex="http://schemas.microsoft.com/office/word/2018/wordml/cex" xmlns:w16cid="http://schemas.microsoft.com/office/word/2016/wordml/cid" xmlns:w16="http://schemas.microsoft.com/office/word/2018/wordml" xmlns:w16se="http://schemas.microsoft.com/office/word/2015/wordml/symex" mc:Ignorable="w14 w15 w16se w16cid w16 w16cex">
   <w:docDefaults>
     <w:rPrDefault>
       <w:rPr>

</xml_diff>